<commit_message>
Phạm Đức Tám_ 57505
</commit_message>
<xml_diff>
--- a/Documents/Rubric lam viec nhom.docx
+++ b/Documents/Rubric lam viec nhom.docx
@@ -1,6 +1,6 @@
 
 <file path=word/document.xml><?xml version="1.0" encoding="utf-8"?>
-<w:document xmlns:ve="http://schemas.openxmlformats.org/markup-compatibility/2006" xmlns:o="urn:schemas-microsoft-com:office:office" xmlns:r="http://schemas.openxmlformats.org/officeDocument/2006/relationships" xmlns:m="http://schemas.openxmlformats.org/officeDocument/2006/math" xmlns:v="urn:schemas-microsoft-com:vml" xmlns:wp="http://schemas.openxmlformats.org/drawingml/2006/wordprocessingDrawing" xmlns:w10="urn:schemas-microsoft-com:office:word" xmlns:w="http://schemas.openxmlformats.org/wordprocessingml/2006/main" xmlns:wne="http://schemas.microsoft.com/office/word/2006/wordml">
+<w:document xmlns:wpc="http://schemas.microsoft.com/office/word/2010/wordprocessingCanvas" xmlns:cx="http://schemas.microsoft.com/office/drawing/2014/chartex" xmlns:mc="http://schemas.openxmlformats.org/markup-compatibility/2006" xmlns:o="urn:schemas-microsoft-com:office:office" xmlns:r="http://schemas.openxmlformats.org/officeDocument/2006/relationships" xmlns:m="http://schemas.openxmlformats.org/officeDocument/2006/math" xmlns:v="urn:schemas-microsoft-com:vml" xmlns:wp14="http://schemas.microsoft.com/office/word/2010/wordprocessingDrawing" xmlns:wp="http://schemas.openxmlformats.org/drawingml/2006/wordprocessingDrawing" xmlns:w10="urn:schemas-microsoft-com:office:word" xmlns:w="http://schemas.openxmlformats.org/wordprocessingml/2006/main" xmlns:w14="http://schemas.microsoft.com/office/word/2010/wordml" xmlns:w15="http://schemas.microsoft.com/office/word/2012/wordml" xmlns:w16se="http://schemas.microsoft.com/office/word/2015/wordml/symex" xmlns:wpg="http://schemas.microsoft.com/office/word/2010/wordprocessingGroup" xmlns:wpi="http://schemas.microsoft.com/office/word/2010/wordprocessingInk" xmlns:wne="http://schemas.microsoft.com/office/word/2006/wordml" xmlns:wps="http://schemas.microsoft.com/office/word/2010/wordprocessingShape" mc:Ignorable="w14 w15 w16se wp14">
   <w:body>
     <w:p>
       <w:pPr>
@@ -55,14 +55,48 @@
           <w:b/>
           <w:sz w:val="24"/>
         </w:rPr>
-        <w:t>Họ tên:</w:t>
+        <w:t xml:space="preserve">Họ </w:t>
+      </w:r>
+      <w:proofErr w:type="gramStart"/>
+      <w:r>
+        <w:rPr>
+          <w:rFonts w:ascii="Times New Roman" w:hAnsi="Times New Roman" w:cs="Times New Roman"/>
+          <w:b/>
+          <w:sz w:val="24"/>
+        </w:rPr>
+        <w:t>tên</w:t>
+      </w:r>
+      <w:r>
+        <w:rPr>
+          <w:rFonts w:ascii="Times New Roman" w:hAnsi="Times New Roman" w:cs="Times New Roman"/>
+          <w:b/>
+          <w:sz w:val="24"/>
+        </w:rPr>
+        <w:t xml:space="preserve"> </w:t>
+      </w:r>
+      <w:r>
+        <w:rPr>
+          <w:rFonts w:ascii="Times New Roman" w:hAnsi="Times New Roman" w:cs="Times New Roman"/>
+          <w:b/>
+          <w:sz w:val="24"/>
+        </w:rPr>
+        <w:t>:</w:t>
+      </w:r>
+      <w:proofErr w:type="gramEnd"/>
+      <w:r>
+        <w:rPr>
+          <w:rFonts w:ascii="Times New Roman" w:hAnsi="Times New Roman" w:cs="Times New Roman"/>
+          <w:b/>
+          <w:sz w:val="24"/>
+        </w:rPr>
+        <w:t xml:space="preserve"> </w:t>
       </w:r>
       <w:r>
         <w:rPr>
           <w:rFonts w:ascii="Times New Roman" w:hAnsi="Times New Roman" w:cs="Times New Roman"/>
           <w:sz w:val="24"/>
         </w:rPr>
-        <w:t xml:space="preserve"> Đặng Thị Thùy Linh</w:t>
+        <w:t>Nguyễn Văn A</w:t>
       </w:r>
     </w:p>
     <w:p>
@@ -103,7 +137,7 @@
           <w:rFonts w:ascii="Times New Roman" w:hAnsi="Times New Roman" w:cs="Times New Roman"/>
           <w:sz w:val="24"/>
         </w:rPr>
-        <w:t>57489</w:t>
+        <w:t>54321</w:t>
       </w:r>
     </w:p>
     <w:p>
@@ -115,6 +149,7 @@
           <w:sz w:val="24"/>
         </w:rPr>
       </w:pPr>
+      <w:proofErr w:type="gramStart"/>
       <w:r>
         <w:rPr>
           <w:rFonts w:ascii="Times New Roman" w:hAnsi="Times New Roman" w:cs="Times New Roman"/>
@@ -123,25 +158,26 @@
         </w:rPr>
         <w:t>Nhóm :</w:t>
       </w:r>
+      <w:proofErr w:type="gramEnd"/>
       <w:r>
         <w:rPr>
           <w:rFonts w:ascii="Times New Roman" w:hAnsi="Times New Roman" w:cs="Times New Roman"/>
           <w:sz w:val="24"/>
         </w:rPr>
-        <w:t xml:space="preserve"> 3</w:t>
+        <w:t xml:space="preserve"> 1</w:t>
       </w:r>
     </w:p>
     <w:tbl>
       <w:tblPr>
         <w:tblStyle w:val="TableGrid"/>
         <w:tblW w:w="0" w:type="auto"/>
-        <w:tblLook w:val="04A0"/>
+        <w:tblLook w:val="04A0" w:firstRow="1" w:lastRow="0" w:firstColumn="1" w:lastColumn="0" w:noHBand="0" w:noVBand="1"/>
       </w:tblPr>
       <w:tblGrid>
         <w:gridCol w:w="3256"/>
         <w:gridCol w:w="992"/>
         <w:gridCol w:w="992"/>
-        <w:gridCol w:w="1003"/>
+        <w:gridCol w:w="992"/>
         <w:gridCol w:w="993"/>
         <w:gridCol w:w="992"/>
         <w:gridCol w:w="992"/>
@@ -243,7 +279,7 @@
                 <w:b/>
                 <w:sz w:val="24"/>
               </w:rPr>
-              <w:t>Phạm Minh Vương</w:t>
+              <w:t>Trần Văn A</w:t>
             </w:r>
           </w:p>
         </w:tc>
@@ -268,7 +304,15 @@
                 <w:b/>
                 <w:sz w:val="24"/>
               </w:rPr>
-              <w:t>Phạm Đức Tám</w:t>
+              <w:t xml:space="preserve">Trần Văn </w:t>
+            </w:r>
+            <w:r>
+              <w:rPr>
+                <w:rFonts w:ascii="Times New Roman" w:hAnsi="Times New Roman" w:cs="Times New Roman"/>
+                <w:b/>
+                <w:sz w:val="24"/>
+              </w:rPr>
+              <w:t>B</w:t>
             </w:r>
           </w:p>
         </w:tc>
@@ -280,6 +324,7 @@
           <w:p>
             <w:pPr>
               <w:spacing w:before="40" w:after="40"/>
+              <w:jc w:val="center"/>
               <w:rPr>
                 <w:rFonts w:ascii="Times New Roman" w:hAnsi="Times New Roman" w:cs="Times New Roman"/>
                 <w:b/>
@@ -292,7 +337,15 @@
                 <w:b/>
                 <w:sz w:val="24"/>
               </w:rPr>
-              <w:t>Nguyễn Thị Ngọc Bích</w:t>
+              <w:t xml:space="preserve">Trần Văn </w:t>
+            </w:r>
+            <w:r>
+              <w:rPr>
+                <w:rFonts w:ascii="Times New Roman" w:hAnsi="Times New Roman" w:cs="Times New Roman"/>
+                <w:b/>
+                <w:sz w:val="24"/>
+              </w:rPr>
+              <w:t>C</w:t>
             </w:r>
           </w:p>
         </w:tc>
@@ -317,7 +370,15 @@
                 <w:b/>
                 <w:sz w:val="24"/>
               </w:rPr>
-              <w:t>Đào Ngọc Vân Quỳnh</w:t>
+              <w:t xml:space="preserve">Trần Văn </w:t>
+            </w:r>
+            <w:r>
+              <w:rPr>
+                <w:rFonts w:ascii="Times New Roman" w:hAnsi="Times New Roman" w:cs="Times New Roman"/>
+                <w:b/>
+                <w:sz w:val="24"/>
+              </w:rPr>
+              <w:t>D</w:t>
             </w:r>
           </w:p>
         </w:tc>
@@ -336,6 +397,22 @@
                 <w:sz w:val="24"/>
               </w:rPr>
             </w:pPr>
+            <w:r>
+              <w:rPr>
+                <w:rFonts w:ascii="Times New Roman" w:hAnsi="Times New Roman" w:cs="Times New Roman"/>
+                <w:b/>
+                <w:sz w:val="24"/>
+              </w:rPr>
+              <w:t xml:space="preserve">Trần Văn </w:t>
+            </w:r>
+            <w:r>
+              <w:rPr>
+                <w:rFonts w:ascii="Times New Roman" w:hAnsi="Times New Roman" w:cs="Times New Roman"/>
+                <w:b/>
+                <w:sz w:val="24"/>
+              </w:rPr>
+              <w:t>E</w:t>
+            </w:r>
           </w:p>
         </w:tc>
         <w:tc>
@@ -346,12 +423,29 @@
           <w:p>
             <w:pPr>
               <w:spacing w:before="40" w:after="40"/>
+              <w:jc w:val="center"/>
               <w:rPr>
                 <w:rFonts w:ascii="Times New Roman" w:hAnsi="Times New Roman" w:cs="Times New Roman"/>
                 <w:b/>
                 <w:sz w:val="24"/>
               </w:rPr>
             </w:pPr>
+            <w:r>
+              <w:rPr>
+                <w:rFonts w:ascii="Times New Roman" w:hAnsi="Times New Roman" w:cs="Times New Roman"/>
+                <w:b/>
+                <w:sz w:val="24"/>
+              </w:rPr>
+              <w:t xml:space="preserve">Trần Văn </w:t>
+            </w:r>
+            <w:r>
+              <w:rPr>
+                <w:rFonts w:ascii="Times New Roman" w:hAnsi="Times New Roman" w:cs="Times New Roman"/>
+                <w:b/>
+                <w:sz w:val="24"/>
+              </w:rPr>
+              <w:t>G</w:t>
+            </w:r>
           </w:p>
         </w:tc>
       </w:tr>
@@ -721,7 +815,21 @@
                 <w:rFonts w:ascii="Times New Roman" w:hAnsi="Times New Roman" w:cs="Times New Roman"/>
                 <w:sz w:val="24"/>
               </w:rPr>
-              <w:t xml:space="preserve">(2) </w:t>
+              <w:t>(</w:t>
+            </w:r>
+            <w:r>
+              <w:rPr>
+                <w:rFonts w:ascii="Times New Roman" w:hAnsi="Times New Roman" w:cs="Times New Roman"/>
+                <w:sz w:val="24"/>
+              </w:rPr>
+              <w:t>2</w:t>
+            </w:r>
+            <w:r>
+              <w:rPr>
+                <w:rFonts w:ascii="Times New Roman" w:hAnsi="Times New Roman" w:cs="Times New Roman"/>
+                <w:sz w:val="24"/>
+              </w:rPr>
+              <w:t xml:space="preserve">) </w:t>
             </w:r>
             <w:r>
               <w:rPr>
@@ -745,57 +853,36 @@
                 <w:sz w:val="24"/>
               </w:rPr>
             </w:pPr>
-            <w:r>
-              <w:rPr>
-                <w:rFonts w:ascii="Times New Roman" w:hAnsi="Times New Roman" w:cs="Times New Roman"/>
-                <w:sz w:val="24"/>
-              </w:rPr>
-              <w:sym w:font="Wingdings" w:char="F0FC"/>
-            </w:r>
-          </w:p>
-        </w:tc>
-        <w:tc>
-          <w:tcPr>
-            <w:tcW w:w="992" w:type="dxa"/>
-          </w:tcPr>
-          <w:p>
-            <w:pPr>
-              <w:spacing w:before="40" w:after="40"/>
-              <w:jc w:val="center"/>
-              <w:rPr>
-                <w:rFonts w:ascii="Times New Roman" w:hAnsi="Times New Roman" w:cs="Times New Roman"/>
-                <w:sz w:val="24"/>
-              </w:rPr>
-            </w:pPr>
-            <w:r>
-              <w:rPr>
-                <w:rFonts w:ascii="Times New Roman" w:hAnsi="Times New Roman" w:cs="Times New Roman"/>
-                <w:sz w:val="24"/>
-              </w:rPr>
-              <w:sym w:font="Wingdings" w:char="F0FC"/>
-            </w:r>
-          </w:p>
-        </w:tc>
-        <w:tc>
-          <w:tcPr>
-            <w:tcW w:w="992" w:type="dxa"/>
-          </w:tcPr>
-          <w:p>
-            <w:pPr>
-              <w:spacing w:before="40" w:after="40"/>
-              <w:jc w:val="center"/>
-              <w:rPr>
-                <w:rFonts w:ascii="Times New Roman" w:hAnsi="Times New Roman" w:cs="Times New Roman"/>
-                <w:sz w:val="24"/>
-              </w:rPr>
-            </w:pPr>
-            <w:r>
-              <w:rPr>
-                <w:rFonts w:ascii="Times New Roman" w:hAnsi="Times New Roman" w:cs="Times New Roman"/>
-                <w:sz w:val="24"/>
-              </w:rPr>
-              <w:sym w:font="Wingdings" w:char="F0FC"/>
-            </w:r>
+          </w:p>
+        </w:tc>
+        <w:tc>
+          <w:tcPr>
+            <w:tcW w:w="992" w:type="dxa"/>
+          </w:tcPr>
+          <w:p>
+            <w:pPr>
+              <w:spacing w:before="40" w:after="40"/>
+              <w:jc w:val="center"/>
+              <w:rPr>
+                <w:rFonts w:ascii="Times New Roman" w:hAnsi="Times New Roman" w:cs="Times New Roman"/>
+                <w:sz w:val="24"/>
+              </w:rPr>
+            </w:pPr>
+          </w:p>
+        </w:tc>
+        <w:tc>
+          <w:tcPr>
+            <w:tcW w:w="992" w:type="dxa"/>
+          </w:tcPr>
+          <w:p>
+            <w:pPr>
+              <w:spacing w:before="40" w:after="40"/>
+              <w:jc w:val="center"/>
+              <w:rPr>
+                <w:rFonts w:ascii="Times New Roman" w:hAnsi="Times New Roman" w:cs="Times New Roman"/>
+                <w:sz w:val="24"/>
+              </w:rPr>
+            </w:pPr>
           </w:p>
         </w:tc>
         <w:tc>
@@ -811,13 +898,6 @@
                 <w:sz w:val="24"/>
               </w:rPr>
             </w:pPr>
-            <w:r>
-              <w:rPr>
-                <w:rFonts w:ascii="Times New Roman" w:hAnsi="Times New Roman" w:cs="Times New Roman"/>
-                <w:sz w:val="24"/>
-              </w:rPr>
-              <w:sym w:font="Wingdings" w:char="F0FC"/>
-            </w:r>
           </w:p>
         </w:tc>
         <w:tc>
@@ -873,7 +953,21 @@
                 <w:rFonts w:ascii="Times New Roman" w:hAnsi="Times New Roman" w:cs="Times New Roman"/>
                 <w:sz w:val="24"/>
               </w:rPr>
-              <w:t xml:space="preserve">(3) </w:t>
+              <w:t>(</w:t>
+            </w:r>
+            <w:r>
+              <w:rPr>
+                <w:rFonts w:ascii="Times New Roman" w:hAnsi="Times New Roman" w:cs="Times New Roman"/>
+                <w:sz w:val="24"/>
+              </w:rPr>
+              <w:t>3</w:t>
+            </w:r>
+            <w:r>
+              <w:rPr>
+                <w:rFonts w:ascii="Times New Roman" w:hAnsi="Times New Roman" w:cs="Times New Roman"/>
+                <w:sz w:val="24"/>
+              </w:rPr>
+              <w:t xml:space="preserve">) </w:t>
             </w:r>
             <w:r>
               <w:rPr>
@@ -1043,7 +1137,21 @@
                 <w:rFonts w:ascii="Times New Roman" w:hAnsi="Times New Roman" w:cs="Times New Roman"/>
                 <w:sz w:val="24"/>
               </w:rPr>
-              <w:t xml:space="preserve">(0) </w:t>
+              <w:t>(</w:t>
+            </w:r>
+            <w:r>
+              <w:rPr>
+                <w:rFonts w:ascii="Times New Roman" w:hAnsi="Times New Roman" w:cs="Times New Roman"/>
+                <w:sz w:val="24"/>
+              </w:rPr>
+              <w:t>0</w:t>
+            </w:r>
+            <w:r>
+              <w:rPr>
+                <w:rFonts w:ascii="Times New Roman" w:hAnsi="Times New Roman" w:cs="Times New Roman"/>
+                <w:sz w:val="24"/>
+              </w:rPr>
+              <w:t xml:space="preserve">) </w:t>
             </w:r>
             <w:r>
               <w:rPr>
@@ -1191,57 +1299,36 @@
                 <w:sz w:val="24"/>
               </w:rPr>
             </w:pPr>
-            <w:r>
-              <w:rPr>
-                <w:rFonts w:ascii="Times New Roman" w:hAnsi="Times New Roman" w:cs="Times New Roman"/>
-                <w:sz w:val="24"/>
-              </w:rPr>
-              <w:sym w:font="Wingdings" w:char="F0FC"/>
-            </w:r>
-          </w:p>
-        </w:tc>
-        <w:tc>
-          <w:tcPr>
-            <w:tcW w:w="992" w:type="dxa"/>
-          </w:tcPr>
-          <w:p>
-            <w:pPr>
-              <w:spacing w:before="40" w:after="40"/>
-              <w:jc w:val="center"/>
-              <w:rPr>
-                <w:rFonts w:ascii="Times New Roman" w:hAnsi="Times New Roman" w:cs="Times New Roman"/>
-                <w:sz w:val="24"/>
-              </w:rPr>
-            </w:pPr>
-            <w:r>
-              <w:rPr>
-                <w:rFonts w:ascii="Times New Roman" w:hAnsi="Times New Roman" w:cs="Times New Roman"/>
-                <w:sz w:val="24"/>
-              </w:rPr>
-              <w:sym w:font="Wingdings" w:char="F0FC"/>
-            </w:r>
-          </w:p>
-        </w:tc>
-        <w:tc>
-          <w:tcPr>
-            <w:tcW w:w="992" w:type="dxa"/>
-          </w:tcPr>
-          <w:p>
-            <w:pPr>
-              <w:spacing w:before="40" w:after="40"/>
-              <w:jc w:val="center"/>
-              <w:rPr>
-                <w:rFonts w:ascii="Times New Roman" w:hAnsi="Times New Roman" w:cs="Times New Roman"/>
-                <w:sz w:val="24"/>
-              </w:rPr>
-            </w:pPr>
-            <w:r>
-              <w:rPr>
-                <w:rFonts w:ascii="Times New Roman" w:hAnsi="Times New Roman" w:cs="Times New Roman"/>
-                <w:sz w:val="24"/>
-              </w:rPr>
-              <w:sym w:font="Wingdings" w:char="F0FC"/>
-            </w:r>
+          </w:p>
+        </w:tc>
+        <w:tc>
+          <w:tcPr>
+            <w:tcW w:w="992" w:type="dxa"/>
+          </w:tcPr>
+          <w:p>
+            <w:pPr>
+              <w:spacing w:before="40" w:after="40"/>
+              <w:jc w:val="center"/>
+              <w:rPr>
+                <w:rFonts w:ascii="Times New Roman" w:hAnsi="Times New Roman" w:cs="Times New Roman"/>
+                <w:sz w:val="24"/>
+              </w:rPr>
+            </w:pPr>
+          </w:p>
+        </w:tc>
+        <w:tc>
+          <w:tcPr>
+            <w:tcW w:w="992" w:type="dxa"/>
+          </w:tcPr>
+          <w:p>
+            <w:pPr>
+              <w:spacing w:before="40" w:after="40"/>
+              <w:jc w:val="center"/>
+              <w:rPr>
+                <w:rFonts w:ascii="Times New Roman" w:hAnsi="Times New Roman" w:cs="Times New Roman"/>
+                <w:sz w:val="24"/>
+              </w:rPr>
+            </w:pPr>
           </w:p>
         </w:tc>
         <w:tc>
@@ -1257,13 +1344,6 @@
                 <w:sz w:val="24"/>
               </w:rPr>
             </w:pPr>
-            <w:r>
-              <w:rPr>
-                <w:rFonts w:ascii="Times New Roman" w:hAnsi="Times New Roman" w:cs="Times New Roman"/>
-                <w:sz w:val="24"/>
-              </w:rPr>
-              <w:sym w:font="Wingdings" w:char="F0FC"/>
-            </w:r>
           </w:p>
         </w:tc>
         <w:tc>
@@ -1319,7 +1399,21 @@
                 <w:rFonts w:ascii="Times New Roman" w:hAnsi="Times New Roman" w:cs="Times New Roman"/>
                 <w:sz w:val="24"/>
               </w:rPr>
-              <w:t xml:space="preserve">(2) </w:t>
+              <w:t>(</w:t>
+            </w:r>
+            <w:r>
+              <w:rPr>
+                <w:rFonts w:ascii="Times New Roman" w:hAnsi="Times New Roman" w:cs="Times New Roman"/>
+                <w:sz w:val="24"/>
+              </w:rPr>
+              <w:t>2</w:t>
+            </w:r>
+            <w:r>
+              <w:rPr>
+                <w:rFonts w:ascii="Times New Roman" w:hAnsi="Times New Roman" w:cs="Times New Roman"/>
+                <w:sz w:val="24"/>
+              </w:rPr>
+              <w:t xml:space="preserve">) </w:t>
             </w:r>
             <w:r>
               <w:rPr>
@@ -1443,7 +1537,21 @@
                 <w:rFonts w:ascii="Times New Roman" w:hAnsi="Times New Roman" w:cs="Times New Roman"/>
                 <w:sz w:val="24"/>
               </w:rPr>
-              <w:t xml:space="preserve">(3) </w:t>
+              <w:t>(</w:t>
+            </w:r>
+            <w:r>
+              <w:rPr>
+                <w:rFonts w:ascii="Times New Roman" w:hAnsi="Times New Roman" w:cs="Times New Roman"/>
+                <w:sz w:val="24"/>
+              </w:rPr>
+              <w:t>3</w:t>
+            </w:r>
+            <w:r>
+              <w:rPr>
+                <w:rFonts w:ascii="Times New Roman" w:hAnsi="Times New Roman" w:cs="Times New Roman"/>
+                <w:sz w:val="24"/>
+              </w:rPr>
+              <w:t xml:space="preserve">) </w:t>
             </w:r>
             <w:r>
               <w:rPr>
@@ -1614,7 +1722,21 @@
                 <w:rFonts w:ascii="Times New Roman" w:hAnsi="Times New Roman" w:cs="Times New Roman"/>
                 <w:sz w:val="24"/>
               </w:rPr>
-              <w:t xml:space="preserve">(0) </w:t>
+              <w:t>(</w:t>
+            </w:r>
+            <w:r>
+              <w:rPr>
+                <w:rFonts w:ascii="Times New Roman" w:hAnsi="Times New Roman" w:cs="Times New Roman"/>
+                <w:sz w:val="24"/>
+              </w:rPr>
+              <w:t>0</w:t>
+            </w:r>
+            <w:r>
+              <w:rPr>
+                <w:rFonts w:ascii="Times New Roman" w:hAnsi="Times New Roman" w:cs="Times New Roman"/>
+                <w:sz w:val="24"/>
+              </w:rPr>
+              <w:t xml:space="preserve">) </w:t>
             </w:r>
             <w:r>
               <w:rPr>
@@ -1876,7 +1998,21 @@
                 <w:rFonts w:ascii="Times New Roman" w:hAnsi="Times New Roman" w:cs="Times New Roman"/>
                 <w:sz w:val="24"/>
               </w:rPr>
-              <w:t xml:space="preserve">(2) </w:t>
+              <w:t>(</w:t>
+            </w:r>
+            <w:r>
+              <w:rPr>
+                <w:rFonts w:ascii="Times New Roman" w:hAnsi="Times New Roman" w:cs="Times New Roman"/>
+                <w:sz w:val="24"/>
+              </w:rPr>
+              <w:t>2</w:t>
+            </w:r>
+            <w:r>
+              <w:rPr>
+                <w:rFonts w:ascii="Times New Roman" w:hAnsi="Times New Roman" w:cs="Times New Roman"/>
+                <w:sz w:val="24"/>
+              </w:rPr>
+              <w:t xml:space="preserve">) </w:t>
             </w:r>
             <w:r>
               <w:rPr>
@@ -1900,57 +2036,36 @@
                 <w:sz w:val="24"/>
               </w:rPr>
             </w:pPr>
-            <w:r>
-              <w:rPr>
-                <w:rFonts w:ascii="Times New Roman" w:hAnsi="Times New Roman" w:cs="Times New Roman"/>
-                <w:sz w:val="24"/>
-              </w:rPr>
-              <w:sym w:font="Wingdings" w:char="F0FC"/>
-            </w:r>
-          </w:p>
-        </w:tc>
-        <w:tc>
-          <w:tcPr>
-            <w:tcW w:w="992" w:type="dxa"/>
-          </w:tcPr>
-          <w:p>
-            <w:pPr>
-              <w:spacing w:before="40" w:after="40"/>
-              <w:jc w:val="center"/>
-              <w:rPr>
-                <w:rFonts w:ascii="Times New Roman" w:hAnsi="Times New Roman" w:cs="Times New Roman"/>
-                <w:sz w:val="24"/>
-              </w:rPr>
-            </w:pPr>
-            <w:r>
-              <w:rPr>
-                <w:rFonts w:ascii="Times New Roman" w:hAnsi="Times New Roman" w:cs="Times New Roman"/>
-                <w:sz w:val="24"/>
-              </w:rPr>
-              <w:sym w:font="Wingdings" w:char="F0FC"/>
-            </w:r>
-          </w:p>
-        </w:tc>
-        <w:tc>
-          <w:tcPr>
-            <w:tcW w:w="992" w:type="dxa"/>
-          </w:tcPr>
-          <w:p>
-            <w:pPr>
-              <w:spacing w:before="40" w:after="40"/>
-              <w:jc w:val="center"/>
-              <w:rPr>
-                <w:rFonts w:ascii="Times New Roman" w:hAnsi="Times New Roman" w:cs="Times New Roman"/>
-                <w:sz w:val="24"/>
-              </w:rPr>
-            </w:pPr>
-            <w:r>
-              <w:rPr>
-                <w:rFonts w:ascii="Times New Roman" w:hAnsi="Times New Roman" w:cs="Times New Roman"/>
-                <w:sz w:val="24"/>
-              </w:rPr>
-              <w:sym w:font="Wingdings" w:char="F0FC"/>
-            </w:r>
+          </w:p>
+        </w:tc>
+        <w:tc>
+          <w:tcPr>
+            <w:tcW w:w="992" w:type="dxa"/>
+          </w:tcPr>
+          <w:p>
+            <w:pPr>
+              <w:spacing w:before="40" w:after="40"/>
+              <w:jc w:val="center"/>
+              <w:rPr>
+                <w:rFonts w:ascii="Times New Roman" w:hAnsi="Times New Roman" w:cs="Times New Roman"/>
+                <w:sz w:val="24"/>
+              </w:rPr>
+            </w:pPr>
+          </w:p>
+        </w:tc>
+        <w:tc>
+          <w:tcPr>
+            <w:tcW w:w="992" w:type="dxa"/>
+          </w:tcPr>
+          <w:p>
+            <w:pPr>
+              <w:spacing w:before="40" w:after="40"/>
+              <w:jc w:val="center"/>
+              <w:rPr>
+                <w:rFonts w:ascii="Times New Roman" w:hAnsi="Times New Roman" w:cs="Times New Roman"/>
+                <w:sz w:val="24"/>
+              </w:rPr>
+            </w:pPr>
           </w:p>
         </w:tc>
         <w:tc>
@@ -1966,13 +2081,6 @@
                 <w:sz w:val="24"/>
               </w:rPr>
             </w:pPr>
-            <w:r>
-              <w:rPr>
-                <w:rFonts w:ascii="Times New Roman" w:hAnsi="Times New Roman" w:cs="Times New Roman"/>
-                <w:sz w:val="24"/>
-              </w:rPr>
-              <w:sym w:font="Wingdings" w:char="F0FC"/>
-            </w:r>
           </w:p>
         </w:tc>
         <w:tc>
@@ -2028,7 +2136,21 @@
                 <w:rFonts w:ascii="Times New Roman" w:hAnsi="Times New Roman" w:cs="Times New Roman"/>
                 <w:sz w:val="24"/>
               </w:rPr>
-              <w:t xml:space="preserve">(3) </w:t>
+              <w:t>(</w:t>
+            </w:r>
+            <w:r>
+              <w:rPr>
+                <w:rFonts w:ascii="Times New Roman" w:hAnsi="Times New Roman" w:cs="Times New Roman"/>
+                <w:sz w:val="24"/>
+              </w:rPr>
+              <w:t>3</w:t>
+            </w:r>
+            <w:r>
+              <w:rPr>
+                <w:rFonts w:ascii="Times New Roman" w:hAnsi="Times New Roman" w:cs="Times New Roman"/>
+                <w:sz w:val="24"/>
+              </w:rPr>
+              <w:t xml:space="preserve">) </w:t>
             </w:r>
             <w:r>
               <w:rPr>
@@ -2161,6 +2283,14 @@
           <w:i/>
           <w:sz w:val="24"/>
         </w:rPr>
+        <w:t xml:space="preserve"> </w:t>
+      </w:r>
+      <w:r>
+        <w:rPr>
+          <w:rFonts w:ascii="Times New Roman" w:hAnsi="Times New Roman" w:cs="Times New Roman"/>
+          <w:i/>
+          <w:sz w:val="24"/>
+        </w:rPr>
         <w:t>Mỗi thành viên tự đánh giá mình và đánh giá các thành viên khác trong nhóm</w:t>
       </w:r>
       <w:r>
@@ -2169,7 +2299,23 @@
           <w:i/>
           <w:sz w:val="24"/>
         </w:rPr>
-        <w:t>.N</w:t>
+        <w:t>.</w:t>
+      </w:r>
+      <w:r>
+        <w:rPr>
+          <w:rFonts w:ascii="Times New Roman" w:hAnsi="Times New Roman" w:cs="Times New Roman"/>
+          <w:i/>
+          <w:sz w:val="24"/>
+        </w:rPr>
+        <w:t xml:space="preserve"> </w:t>
+      </w:r>
+      <w:r>
+        <w:rPr>
+          <w:rFonts w:ascii="Times New Roman" w:hAnsi="Times New Roman" w:cs="Times New Roman"/>
+          <w:i/>
+          <w:sz w:val="24"/>
+        </w:rPr>
+        <w:t>N</w:t>
       </w:r>
       <w:r>
         <w:rPr>
@@ -2191,8 +2337,8 @@
 </file>
 
 <file path=word/numbering.xml><?xml version="1.0" encoding="utf-8"?>
-<w:numbering xmlns:ve="http://schemas.openxmlformats.org/markup-compatibility/2006" xmlns:o="urn:schemas-microsoft-com:office:office" xmlns:r="http://schemas.openxmlformats.org/officeDocument/2006/relationships" xmlns:m="http://schemas.openxmlformats.org/officeDocument/2006/math" xmlns:v="urn:schemas-microsoft-com:vml" xmlns:wp="http://schemas.openxmlformats.org/drawingml/2006/wordprocessingDrawing" xmlns:w10="urn:schemas-microsoft-com:office:word" xmlns:w="http://schemas.openxmlformats.org/wordprocessingml/2006/main" xmlns:wne="http://schemas.microsoft.com/office/word/2006/wordml">
-  <w:abstractNum w:abstractNumId="0">
+<w:numbering xmlns:wpc="http://schemas.microsoft.com/office/word/2010/wordprocessingCanvas" xmlns:cx="http://schemas.microsoft.com/office/drawing/2014/chartex" xmlns:mc="http://schemas.openxmlformats.org/markup-compatibility/2006" xmlns:o="urn:schemas-microsoft-com:office:office" xmlns:r="http://schemas.openxmlformats.org/officeDocument/2006/relationships" xmlns:m="http://schemas.openxmlformats.org/officeDocument/2006/math" xmlns:v="urn:schemas-microsoft-com:vml" xmlns:wp14="http://schemas.microsoft.com/office/word/2010/wordprocessingDrawing" xmlns:wp="http://schemas.openxmlformats.org/drawingml/2006/wordprocessingDrawing" xmlns:w10="urn:schemas-microsoft-com:office:word" xmlns:w="http://schemas.openxmlformats.org/wordprocessingml/2006/main" xmlns:w14="http://schemas.microsoft.com/office/word/2010/wordml" xmlns:w15="http://schemas.microsoft.com/office/word/2012/wordml" xmlns:w16se="http://schemas.microsoft.com/office/word/2015/wordml/symex" xmlns:wpg="http://schemas.microsoft.com/office/word/2010/wordprocessingGroup" xmlns:wpi="http://schemas.microsoft.com/office/word/2010/wordprocessingInk" xmlns:wne="http://schemas.microsoft.com/office/word/2006/wordml" xmlns:wps="http://schemas.microsoft.com/office/word/2010/wordprocessingShape" mc:Ignorable="w14 w15 w16se wp14">
+  <w:abstractNum w:abstractNumId="0" w15:restartNumberingAfterBreak="0">
     <w:nsid w:val="00526955"/>
     <w:multiLevelType w:val="hybridMultilevel"/>
     <w:tmpl w:val="7C3222F0"/>
@@ -2305,7 +2451,7 @@
       </w:rPr>
     </w:lvl>
   </w:abstractNum>
-  <w:abstractNum w:abstractNumId="1">
+  <w:abstractNum w:abstractNumId="1" w15:restartNumberingAfterBreak="0">
     <w:nsid w:val="05B22AFA"/>
     <w:multiLevelType w:val="hybridMultilevel"/>
     <w:tmpl w:val="48240782"/>
@@ -2394,7 +2540,7 @@
       </w:pPr>
     </w:lvl>
   </w:abstractNum>
-  <w:abstractNum w:abstractNumId="2">
+  <w:abstractNum w:abstractNumId="2" w15:restartNumberingAfterBreak="0">
     <w:nsid w:val="098602F2"/>
     <w:multiLevelType w:val="hybridMultilevel"/>
     <w:tmpl w:val="41C8E750"/>
@@ -2507,7 +2653,7 @@
       </w:rPr>
     </w:lvl>
   </w:abstractNum>
-  <w:abstractNum w:abstractNumId="3">
+  <w:abstractNum w:abstractNumId="3" w15:restartNumberingAfterBreak="0">
     <w:nsid w:val="0A493647"/>
     <w:multiLevelType w:val="hybridMultilevel"/>
     <w:tmpl w:val="6A108508"/>
@@ -2595,7 +2741,7 @@
       </w:pPr>
     </w:lvl>
   </w:abstractNum>
-  <w:abstractNum w:abstractNumId="4">
+  <w:abstractNum w:abstractNumId="4" w15:restartNumberingAfterBreak="0">
     <w:nsid w:val="16823F47"/>
     <w:multiLevelType w:val="hybridMultilevel"/>
     <w:tmpl w:val="AAEA620A"/>
@@ -2708,7 +2854,7 @@
       </w:rPr>
     </w:lvl>
   </w:abstractNum>
-  <w:abstractNum w:abstractNumId="5">
+  <w:abstractNum w:abstractNumId="5" w15:restartNumberingAfterBreak="0">
     <w:nsid w:val="16FF5C77"/>
     <w:multiLevelType w:val="hybridMultilevel"/>
     <w:tmpl w:val="6A108508"/>
@@ -2796,7 +2942,7 @@
       </w:pPr>
     </w:lvl>
   </w:abstractNum>
-  <w:abstractNum w:abstractNumId="6">
+  <w:abstractNum w:abstractNumId="6" w15:restartNumberingAfterBreak="0">
     <w:nsid w:val="254048F5"/>
     <w:multiLevelType w:val="hybridMultilevel"/>
     <w:tmpl w:val="9C108468"/>
@@ -2909,7 +3055,7 @@
       </w:rPr>
     </w:lvl>
   </w:abstractNum>
-  <w:abstractNum w:abstractNumId="7">
+  <w:abstractNum w:abstractNumId="7" w15:restartNumberingAfterBreak="0">
     <w:nsid w:val="34EA2BA7"/>
     <w:multiLevelType w:val="hybridMultilevel"/>
     <w:tmpl w:val="EE5A95E0"/>
@@ -2998,7 +3144,7 @@
       </w:pPr>
     </w:lvl>
   </w:abstractNum>
-  <w:abstractNum w:abstractNumId="8">
+  <w:abstractNum w:abstractNumId="8" w15:restartNumberingAfterBreak="0">
     <w:nsid w:val="38931A27"/>
     <w:multiLevelType w:val="hybridMultilevel"/>
     <w:tmpl w:val="40345BC2"/>
@@ -3111,7 +3257,7 @@
       </w:rPr>
     </w:lvl>
   </w:abstractNum>
-  <w:abstractNum w:abstractNumId="9">
+  <w:abstractNum w:abstractNumId="9" w15:restartNumberingAfterBreak="0">
     <w:nsid w:val="3FD76CD6"/>
     <w:multiLevelType w:val="hybridMultilevel"/>
     <w:tmpl w:val="BEFEB7B0"/>
@@ -3200,7 +3346,7 @@
       </w:pPr>
     </w:lvl>
   </w:abstractNum>
-  <w:abstractNum w:abstractNumId="10">
+  <w:abstractNum w:abstractNumId="10" w15:restartNumberingAfterBreak="0">
     <w:nsid w:val="658A22D6"/>
     <w:multiLevelType w:val="hybridMultilevel"/>
     <w:tmpl w:val="602CF6B6"/>
@@ -3313,7 +3459,7 @@
       </w:rPr>
     </w:lvl>
   </w:abstractNum>
-  <w:abstractNum w:abstractNumId="11">
+  <w:abstractNum w:abstractNumId="11" w15:restartNumberingAfterBreak="0">
     <w:nsid w:val="69E841AB"/>
     <w:multiLevelType w:val="hybridMultilevel"/>
     <w:tmpl w:val="20F6E37C"/>
@@ -3466,7 +3612,7 @@
 </file>
 
 <file path=word/styles.xml><?xml version="1.0" encoding="utf-8"?>
-<w:styles xmlns:r="http://schemas.openxmlformats.org/officeDocument/2006/relationships" xmlns:w="http://schemas.openxmlformats.org/wordprocessingml/2006/main">
+<w:styles xmlns:mc="http://schemas.openxmlformats.org/markup-compatibility/2006" xmlns:r="http://schemas.openxmlformats.org/officeDocument/2006/relationships" xmlns:w="http://schemas.openxmlformats.org/wordprocessingml/2006/main" xmlns:w14="http://schemas.microsoft.com/office/word/2010/wordml" xmlns:w15="http://schemas.microsoft.com/office/word/2012/wordml" xmlns:w16se="http://schemas.microsoft.com/office/word/2015/wordml/symex" mc:Ignorable="w14 w15 w16se">
   <w:docDefaults>
     <w:rPrDefault>
       <w:rPr>
@@ -3482,149 +3628,382 @@
       </w:pPr>
     </w:pPrDefault>
   </w:docDefaults>
-  <w:latentStyles w:defLockedState="0" w:defUIPriority="99" w:defSemiHidden="1" w:defUnhideWhenUsed="1" w:defQFormat="0" w:count="267">
-    <w:lsdException w:name="Normal" w:semiHidden="0" w:uiPriority="0" w:unhideWhenUsed="0" w:qFormat="1"/>
-    <w:lsdException w:name="heading 1" w:semiHidden="0" w:uiPriority="9" w:unhideWhenUsed="0" w:qFormat="1"/>
-    <w:lsdException w:name="heading 2" w:uiPriority="9" w:qFormat="1"/>
-    <w:lsdException w:name="heading 3" w:uiPriority="9" w:qFormat="1"/>
-    <w:lsdException w:name="heading 4" w:uiPriority="9" w:qFormat="1"/>
-    <w:lsdException w:name="heading 5" w:uiPriority="9" w:qFormat="1"/>
-    <w:lsdException w:name="heading 6" w:uiPriority="9" w:qFormat="1"/>
-    <w:lsdException w:name="heading 7" w:uiPriority="9" w:qFormat="1"/>
-    <w:lsdException w:name="heading 8" w:uiPriority="9" w:qFormat="1"/>
-    <w:lsdException w:name="heading 9" w:uiPriority="9" w:qFormat="1"/>
-    <w:lsdException w:name="toc 1" w:uiPriority="39"/>
-    <w:lsdException w:name="toc 2" w:uiPriority="39"/>
-    <w:lsdException w:name="toc 3" w:uiPriority="39"/>
-    <w:lsdException w:name="toc 4" w:uiPriority="39"/>
-    <w:lsdException w:name="toc 5" w:uiPriority="39"/>
-    <w:lsdException w:name="toc 6" w:uiPriority="39"/>
-    <w:lsdException w:name="toc 7" w:uiPriority="39"/>
-    <w:lsdException w:name="toc 8" w:uiPriority="39"/>
-    <w:lsdException w:name="toc 9" w:uiPriority="39"/>
-    <w:lsdException w:name="caption" w:uiPriority="35" w:qFormat="1"/>
-    <w:lsdException w:name="Title" w:semiHidden="0" w:uiPriority="10" w:unhideWhenUsed="0" w:qFormat="1"/>
-    <w:lsdException w:name="Default Paragraph Font" w:uiPriority="1"/>
-    <w:lsdException w:name="Subtitle" w:semiHidden="0" w:uiPriority="11" w:unhideWhenUsed="0" w:qFormat="1"/>
-    <w:lsdException w:name="Strong" w:semiHidden="0" w:uiPriority="22" w:unhideWhenUsed="0" w:qFormat="1"/>
-    <w:lsdException w:name="Emphasis" w:semiHidden="0" w:uiPriority="20" w:unhideWhenUsed="0" w:qFormat="1"/>
-    <w:lsdException w:name="Table Grid" w:semiHidden="0" w:uiPriority="39" w:unhideWhenUsed="0"/>
-    <w:lsdException w:name="Placeholder Text" w:unhideWhenUsed="0"/>
-    <w:lsdException w:name="No Spacing" w:semiHidden="0" w:uiPriority="1" w:unhideWhenUsed="0" w:qFormat="1"/>
-    <w:lsdException w:name="Light Shading" w:semiHidden="0" w:uiPriority="60" w:unhideWhenUsed="0"/>
-    <w:lsdException w:name="Light List" w:semiHidden="0" w:uiPriority="61" w:unhideWhenUsed="0"/>
-    <w:lsdException w:name="Light Grid" w:semiHidden="0" w:uiPriority="62" w:unhideWhenUsed="0"/>
-    <w:lsdException w:name="Medium Shading 1" w:semiHidden="0" w:uiPriority="63" w:unhideWhenUsed="0"/>
-    <w:lsdException w:name="Medium Shading 2" w:semiHidden="0" w:uiPriority="64" w:unhideWhenUsed="0"/>
-    <w:lsdException w:name="Medium List 1" w:semiHidden="0" w:uiPriority="65" w:unhideWhenUsed="0"/>
-    <w:lsdException w:name="Medium List 2" w:semiHidden="0" w:uiPriority="66" w:unhideWhenUsed="0"/>
-    <w:lsdException w:name="Medium Grid 1" w:semiHidden="0" w:uiPriority="67" w:unhideWhenUsed="0"/>
-    <w:lsdException w:name="Medium Grid 2" w:semiHidden="0" w:uiPriority="68" w:unhideWhenUsed="0"/>
-    <w:lsdException w:name="Medium Grid 3" w:semiHidden="0" w:uiPriority="69" w:unhideWhenUsed="0"/>
-    <w:lsdException w:name="Dark List" w:semiHidden="0" w:uiPriority="70" w:unhideWhenUsed="0"/>
-    <w:lsdException w:name="Colorful Shading" w:semiHidden="0" w:uiPriority="71" w:unhideWhenUsed="0"/>
-    <w:lsdException w:name="Colorful List" w:semiHidden="0" w:uiPriority="72" w:unhideWhenUsed="0"/>
-    <w:lsdException w:name="Colorful Grid" w:semiHidden="0" w:uiPriority="73" w:unhideWhenUsed="0"/>
-    <w:lsdException w:name="Light Shading Accent 1" w:semiHidden="0" w:uiPriority="60" w:unhideWhenUsed="0"/>
-    <w:lsdException w:name="Light List Accent 1" w:semiHidden="0" w:uiPriority="61" w:unhideWhenUsed="0"/>
-    <w:lsdException w:name="Light Grid Accent 1" w:semiHidden="0" w:uiPriority="62" w:unhideWhenUsed="0"/>
-    <w:lsdException w:name="Medium Shading 1 Accent 1" w:semiHidden="0" w:uiPriority="63" w:unhideWhenUsed="0"/>
-    <w:lsdException w:name="Medium Shading 2 Accent 1" w:semiHidden="0" w:uiPriority="64" w:unhideWhenUsed="0"/>
-    <w:lsdException w:name="Medium List 1 Accent 1" w:semiHidden="0" w:uiPriority="65" w:unhideWhenUsed="0"/>
-    <w:lsdException w:name="Revision" w:unhideWhenUsed="0"/>
-    <w:lsdException w:name="List Paragraph" w:semiHidden="0" w:uiPriority="34" w:unhideWhenUsed="0" w:qFormat="1"/>
-    <w:lsdException w:name="Quote" w:semiHidden="0" w:uiPriority="29" w:unhideWhenUsed="0" w:qFormat="1"/>
-    <w:lsdException w:name="Intense Quote" w:semiHidden="0" w:uiPriority="30" w:unhideWhenUsed="0" w:qFormat="1"/>
-    <w:lsdException w:name="Medium List 2 Accent 1" w:semiHidden="0" w:uiPriority="66" w:unhideWhenUsed="0"/>
-    <w:lsdException w:name="Medium Grid 1 Accent 1" w:semiHidden="0" w:uiPriority="67" w:unhideWhenUsed="0"/>
-    <w:lsdException w:name="Medium Grid 2 Accent 1" w:semiHidden="0" w:uiPriority="68" w:unhideWhenUsed="0"/>
-    <w:lsdException w:name="Medium Grid 3 Accent 1" w:semiHidden="0" w:uiPriority="69" w:unhideWhenUsed="0"/>
-    <w:lsdException w:name="Dark List Accent 1" w:semiHidden="0" w:uiPriority="70" w:unhideWhenUsed="0"/>
-    <w:lsdException w:name="Colorful Shading Accent 1" w:semiHidden="0" w:uiPriority="71" w:unhideWhenUsed="0"/>
-    <w:lsdException w:name="Colorful List Accent 1" w:semiHidden="0" w:uiPriority="72" w:unhideWhenUsed="0"/>
-    <w:lsdException w:name="Colorful Grid Accent 1" w:semiHidden="0" w:uiPriority="73" w:unhideWhenUsed="0"/>
-    <w:lsdException w:name="Light Shading Accent 2" w:semiHidden="0" w:uiPriority="60" w:unhideWhenUsed="0"/>
-    <w:lsdException w:name="Light List Accent 2" w:semiHidden="0" w:uiPriority="61" w:unhideWhenUsed="0"/>
-    <w:lsdException w:name="Light Grid Accent 2" w:semiHidden="0" w:uiPriority="62" w:unhideWhenUsed="0"/>
-    <w:lsdException w:name="Medium Shading 1 Accent 2" w:semiHidden="0" w:uiPriority="63" w:unhideWhenUsed="0"/>
-    <w:lsdException w:name="Medium Shading 2 Accent 2" w:semiHidden="0" w:uiPriority="64" w:unhideWhenUsed="0"/>
-    <w:lsdException w:name="Medium List 1 Accent 2" w:semiHidden="0" w:uiPriority="65" w:unhideWhenUsed="0"/>
-    <w:lsdException w:name="Medium List 2 Accent 2" w:semiHidden="0" w:uiPriority="66" w:unhideWhenUsed="0"/>
-    <w:lsdException w:name="Medium Grid 1 Accent 2" w:semiHidden="0" w:uiPriority="67" w:unhideWhenUsed="0"/>
-    <w:lsdException w:name="Medium Grid 2 Accent 2" w:semiHidden="0" w:uiPriority="68" w:unhideWhenUsed="0"/>
-    <w:lsdException w:name="Medium Grid 3 Accent 2" w:semiHidden="0" w:uiPriority="69" w:unhideWhenUsed="0"/>
-    <w:lsdException w:name="Dark List Accent 2" w:semiHidden="0" w:uiPriority="70" w:unhideWhenUsed="0"/>
-    <w:lsdException w:name="Colorful Shading Accent 2" w:semiHidden="0" w:uiPriority="71" w:unhideWhenUsed="0"/>
-    <w:lsdException w:name="Colorful List Accent 2" w:semiHidden="0" w:uiPriority="72" w:unhideWhenUsed="0"/>
-    <w:lsdException w:name="Colorful Grid Accent 2" w:semiHidden="0" w:uiPriority="73" w:unhideWhenUsed="0"/>
-    <w:lsdException w:name="Light Shading Accent 3" w:semiHidden="0" w:uiPriority="60" w:unhideWhenUsed="0"/>
-    <w:lsdException w:name="Light List Accent 3" w:semiHidden="0" w:uiPriority="61" w:unhideWhenUsed="0"/>
-    <w:lsdException w:name="Light Grid Accent 3" w:semiHidden="0" w:uiPriority="62" w:unhideWhenUsed="0"/>
-    <w:lsdException w:name="Medium Shading 1 Accent 3" w:semiHidden="0" w:uiPriority="63" w:unhideWhenUsed="0"/>
-    <w:lsdException w:name="Medium Shading 2 Accent 3" w:semiHidden="0" w:uiPriority="64" w:unhideWhenUsed="0"/>
-    <w:lsdException w:name="Medium List 1 Accent 3" w:semiHidden="0" w:uiPriority="65" w:unhideWhenUsed="0"/>
-    <w:lsdException w:name="Medium List 2 Accent 3" w:semiHidden="0" w:uiPriority="66" w:unhideWhenUsed="0"/>
-    <w:lsdException w:name="Medium Grid 1 Accent 3" w:semiHidden="0" w:uiPriority="67" w:unhideWhenUsed="0"/>
-    <w:lsdException w:name="Medium Grid 2 Accent 3" w:semiHidden="0" w:uiPriority="68" w:unhideWhenUsed="0"/>
-    <w:lsdException w:name="Medium Grid 3 Accent 3" w:semiHidden="0" w:uiPriority="69" w:unhideWhenUsed="0"/>
-    <w:lsdException w:name="Dark List Accent 3" w:semiHidden="0" w:uiPriority="70" w:unhideWhenUsed="0"/>
-    <w:lsdException w:name="Colorful Shading Accent 3" w:semiHidden="0" w:uiPriority="71" w:unhideWhenUsed="0"/>
-    <w:lsdException w:name="Colorful List Accent 3" w:semiHidden="0" w:uiPriority="72" w:unhideWhenUsed="0"/>
-    <w:lsdException w:name="Colorful Grid Accent 3" w:semiHidden="0" w:uiPriority="73" w:unhideWhenUsed="0"/>
-    <w:lsdException w:name="Light Shading Accent 4" w:semiHidden="0" w:uiPriority="60" w:unhideWhenUsed="0"/>
-    <w:lsdException w:name="Light List Accent 4" w:semiHidden="0" w:uiPriority="61" w:unhideWhenUsed="0"/>
-    <w:lsdException w:name="Light Grid Accent 4" w:semiHidden="0" w:uiPriority="62" w:unhideWhenUsed="0"/>
-    <w:lsdException w:name="Medium Shading 1 Accent 4" w:semiHidden="0" w:uiPriority="63" w:unhideWhenUsed="0"/>
-    <w:lsdException w:name="Medium Shading 2 Accent 4" w:semiHidden="0" w:uiPriority="64" w:unhideWhenUsed="0"/>
-    <w:lsdException w:name="Medium List 1 Accent 4" w:semiHidden="0" w:uiPriority="65" w:unhideWhenUsed="0"/>
-    <w:lsdException w:name="Medium List 2 Accent 4" w:semiHidden="0" w:uiPriority="66" w:unhideWhenUsed="0"/>
-    <w:lsdException w:name="Medium Grid 1 Accent 4" w:semiHidden="0" w:uiPriority="67" w:unhideWhenUsed="0"/>
-    <w:lsdException w:name="Medium Grid 2 Accent 4" w:semiHidden="0" w:uiPriority="68" w:unhideWhenUsed="0"/>
-    <w:lsdException w:name="Medium Grid 3 Accent 4" w:semiHidden="0" w:uiPriority="69" w:unhideWhenUsed="0"/>
-    <w:lsdException w:name="Dark List Accent 4" w:semiHidden="0" w:uiPriority="70" w:unhideWhenUsed="0"/>
-    <w:lsdException w:name="Colorful Shading Accent 4" w:semiHidden="0" w:uiPriority="71" w:unhideWhenUsed="0"/>
-    <w:lsdException w:name="Colorful List Accent 4" w:semiHidden="0" w:uiPriority="72" w:unhideWhenUsed="0"/>
-    <w:lsdException w:name="Colorful Grid Accent 4" w:semiHidden="0" w:uiPriority="73" w:unhideWhenUsed="0"/>
-    <w:lsdException w:name="Light Shading Accent 5" w:semiHidden="0" w:uiPriority="60" w:unhideWhenUsed="0"/>
-    <w:lsdException w:name="Light List Accent 5" w:semiHidden="0" w:uiPriority="61" w:unhideWhenUsed="0"/>
-    <w:lsdException w:name="Light Grid Accent 5" w:semiHidden="0" w:uiPriority="62" w:unhideWhenUsed="0"/>
-    <w:lsdException w:name="Medium Shading 1 Accent 5" w:semiHidden="0" w:uiPriority="63" w:unhideWhenUsed="0"/>
-    <w:lsdException w:name="Medium Shading 2 Accent 5" w:semiHidden="0" w:uiPriority="64" w:unhideWhenUsed="0"/>
-    <w:lsdException w:name="Medium List 1 Accent 5" w:semiHidden="0" w:uiPriority="65" w:unhideWhenUsed="0"/>
-    <w:lsdException w:name="Medium List 2 Accent 5" w:semiHidden="0" w:uiPriority="66" w:unhideWhenUsed="0"/>
-    <w:lsdException w:name="Medium Grid 1 Accent 5" w:semiHidden="0" w:uiPriority="67" w:unhideWhenUsed="0"/>
-    <w:lsdException w:name="Medium Grid 2 Accent 5" w:semiHidden="0" w:uiPriority="68" w:unhideWhenUsed="0"/>
-    <w:lsdException w:name="Medium Grid 3 Accent 5" w:semiHidden="0" w:uiPriority="69" w:unhideWhenUsed="0"/>
-    <w:lsdException w:name="Dark List Accent 5" w:semiHidden="0" w:uiPriority="70" w:unhideWhenUsed="0"/>
-    <w:lsdException w:name="Colorful Shading Accent 5" w:semiHidden="0" w:uiPriority="71" w:unhideWhenUsed="0"/>
-    <w:lsdException w:name="Colorful List Accent 5" w:semiHidden="0" w:uiPriority="72" w:unhideWhenUsed="0"/>
-    <w:lsdException w:name="Colorful Grid Accent 5" w:semiHidden="0" w:uiPriority="73" w:unhideWhenUsed="0"/>
-    <w:lsdException w:name="Light Shading Accent 6" w:semiHidden="0" w:uiPriority="60" w:unhideWhenUsed="0"/>
-    <w:lsdException w:name="Light List Accent 6" w:semiHidden="0" w:uiPriority="61" w:unhideWhenUsed="0"/>
-    <w:lsdException w:name="Light Grid Accent 6" w:semiHidden="0" w:uiPriority="62" w:unhideWhenUsed="0"/>
-    <w:lsdException w:name="Medium Shading 1 Accent 6" w:semiHidden="0" w:uiPriority="63" w:unhideWhenUsed="0"/>
-    <w:lsdException w:name="Medium Shading 2 Accent 6" w:semiHidden="0" w:uiPriority="64" w:unhideWhenUsed="0"/>
-    <w:lsdException w:name="Medium List 1 Accent 6" w:semiHidden="0" w:uiPriority="65" w:unhideWhenUsed="0"/>
-    <w:lsdException w:name="Medium List 2 Accent 6" w:semiHidden="0" w:uiPriority="66" w:unhideWhenUsed="0"/>
-    <w:lsdException w:name="Medium Grid 1 Accent 6" w:semiHidden="0" w:uiPriority="67" w:unhideWhenUsed="0"/>
-    <w:lsdException w:name="Medium Grid 2 Accent 6" w:semiHidden="0" w:uiPriority="68" w:unhideWhenUsed="0"/>
-    <w:lsdException w:name="Medium Grid 3 Accent 6" w:semiHidden="0" w:uiPriority="69" w:unhideWhenUsed="0"/>
-    <w:lsdException w:name="Dark List Accent 6" w:semiHidden="0" w:uiPriority="70" w:unhideWhenUsed="0"/>
-    <w:lsdException w:name="Colorful Shading Accent 6" w:semiHidden="0" w:uiPriority="71" w:unhideWhenUsed="0"/>
-    <w:lsdException w:name="Colorful List Accent 6" w:semiHidden="0" w:uiPriority="72" w:unhideWhenUsed="0"/>
-    <w:lsdException w:name="Colorful Grid Accent 6" w:semiHidden="0" w:uiPriority="73" w:unhideWhenUsed="0"/>
-    <w:lsdException w:name="Subtle Emphasis" w:semiHidden="0" w:uiPriority="19" w:unhideWhenUsed="0" w:qFormat="1"/>
-    <w:lsdException w:name="Intense Emphasis" w:semiHidden="0" w:uiPriority="21" w:unhideWhenUsed="0" w:qFormat="1"/>
-    <w:lsdException w:name="Subtle Reference" w:semiHidden="0" w:uiPriority="31" w:unhideWhenUsed="0" w:qFormat="1"/>
-    <w:lsdException w:name="Intense Reference" w:semiHidden="0" w:uiPriority="32" w:unhideWhenUsed="0" w:qFormat="1"/>
-    <w:lsdException w:name="Book Title" w:semiHidden="0" w:uiPriority="33" w:unhideWhenUsed="0" w:qFormat="1"/>
-    <w:lsdException w:name="Bibliography" w:uiPriority="37"/>
-    <w:lsdException w:name="TOC Heading" w:uiPriority="39" w:qFormat="1"/>
+  <w:latentStyles w:defLockedState="0" w:defUIPriority="99" w:defSemiHidden="0" w:defUnhideWhenUsed="0" w:defQFormat="0" w:count="371">
+    <w:lsdException w:name="Normal" w:uiPriority="0" w:qFormat="1"/>
+    <w:lsdException w:name="heading 1" w:uiPriority="9" w:qFormat="1"/>
+    <w:lsdException w:name="heading 2" w:semiHidden="1" w:uiPriority="9" w:unhideWhenUsed="1" w:qFormat="1"/>
+    <w:lsdException w:name="heading 3" w:semiHidden="1" w:uiPriority="9" w:unhideWhenUsed="1" w:qFormat="1"/>
+    <w:lsdException w:name="heading 4" w:semiHidden="1" w:uiPriority="9" w:unhideWhenUsed="1" w:qFormat="1"/>
+    <w:lsdException w:name="heading 5" w:semiHidden="1" w:uiPriority="9" w:unhideWhenUsed="1" w:qFormat="1"/>
+    <w:lsdException w:name="heading 6" w:semiHidden="1" w:uiPriority="9" w:unhideWhenUsed="1" w:qFormat="1"/>
+    <w:lsdException w:name="heading 7" w:semiHidden="1" w:uiPriority="9" w:unhideWhenUsed="1" w:qFormat="1"/>
+    <w:lsdException w:name="heading 8" w:semiHidden="1" w:uiPriority="9" w:unhideWhenUsed="1" w:qFormat="1"/>
+    <w:lsdException w:name="heading 9" w:semiHidden="1" w:uiPriority="9" w:unhideWhenUsed="1" w:qFormat="1"/>
+    <w:lsdException w:name="index 1" w:semiHidden="1" w:unhideWhenUsed="1"/>
+    <w:lsdException w:name="index 2" w:semiHidden="1" w:unhideWhenUsed="1"/>
+    <w:lsdException w:name="index 3" w:semiHidden="1" w:unhideWhenUsed="1"/>
+    <w:lsdException w:name="index 4" w:semiHidden="1" w:unhideWhenUsed="1"/>
+    <w:lsdException w:name="index 5" w:semiHidden="1" w:unhideWhenUsed="1"/>
+    <w:lsdException w:name="index 6" w:semiHidden="1" w:unhideWhenUsed="1"/>
+    <w:lsdException w:name="index 7" w:semiHidden="1" w:unhideWhenUsed="1"/>
+    <w:lsdException w:name="index 8" w:semiHidden="1" w:unhideWhenUsed="1"/>
+    <w:lsdException w:name="index 9" w:semiHidden="1" w:unhideWhenUsed="1"/>
+    <w:lsdException w:name="toc 1" w:semiHidden="1" w:uiPriority="39" w:unhideWhenUsed="1"/>
+    <w:lsdException w:name="toc 2" w:semiHidden="1" w:uiPriority="39" w:unhideWhenUsed="1"/>
+    <w:lsdException w:name="toc 3" w:semiHidden="1" w:uiPriority="39" w:unhideWhenUsed="1"/>
+    <w:lsdException w:name="toc 4" w:semiHidden="1" w:uiPriority="39" w:unhideWhenUsed="1"/>
+    <w:lsdException w:name="toc 5" w:semiHidden="1" w:uiPriority="39" w:unhideWhenUsed="1"/>
+    <w:lsdException w:name="toc 6" w:semiHidden="1" w:uiPriority="39" w:unhideWhenUsed="1"/>
+    <w:lsdException w:name="toc 7" w:semiHidden="1" w:uiPriority="39" w:unhideWhenUsed="1"/>
+    <w:lsdException w:name="toc 8" w:semiHidden="1" w:uiPriority="39" w:unhideWhenUsed="1"/>
+    <w:lsdException w:name="toc 9" w:semiHidden="1" w:uiPriority="39" w:unhideWhenUsed="1"/>
+    <w:lsdException w:name="Normal Indent" w:semiHidden="1" w:unhideWhenUsed="1"/>
+    <w:lsdException w:name="footnote text" w:semiHidden="1" w:unhideWhenUsed="1"/>
+    <w:lsdException w:name="annotation text" w:semiHidden="1" w:unhideWhenUsed="1"/>
+    <w:lsdException w:name="header" w:semiHidden="1" w:unhideWhenUsed="1"/>
+    <w:lsdException w:name="footer" w:semiHidden="1" w:unhideWhenUsed="1"/>
+    <w:lsdException w:name="index heading" w:semiHidden="1" w:unhideWhenUsed="1"/>
+    <w:lsdException w:name="caption" w:semiHidden="1" w:uiPriority="35" w:unhideWhenUsed="1" w:qFormat="1"/>
+    <w:lsdException w:name="table of figures" w:semiHidden="1" w:unhideWhenUsed="1"/>
+    <w:lsdException w:name="envelope address" w:semiHidden="1" w:unhideWhenUsed="1"/>
+    <w:lsdException w:name="envelope return" w:semiHidden="1" w:unhideWhenUsed="1"/>
+    <w:lsdException w:name="footnote reference" w:semiHidden="1" w:unhideWhenUsed="1"/>
+    <w:lsdException w:name="annotation reference" w:semiHidden="1" w:unhideWhenUsed="1"/>
+    <w:lsdException w:name="line number" w:semiHidden="1" w:unhideWhenUsed="1"/>
+    <w:lsdException w:name="page number" w:semiHidden="1" w:unhideWhenUsed="1"/>
+    <w:lsdException w:name="endnote reference" w:semiHidden="1" w:unhideWhenUsed="1"/>
+    <w:lsdException w:name="endnote text" w:semiHidden="1" w:unhideWhenUsed="1"/>
+    <w:lsdException w:name="table of authorities" w:semiHidden="1" w:unhideWhenUsed="1"/>
+    <w:lsdException w:name="macro" w:semiHidden="1" w:unhideWhenUsed="1"/>
+    <w:lsdException w:name="toa heading" w:semiHidden="1" w:unhideWhenUsed="1"/>
+    <w:lsdException w:name="List" w:semiHidden="1" w:unhideWhenUsed="1"/>
+    <w:lsdException w:name="List Bullet" w:semiHidden="1" w:unhideWhenUsed="1"/>
+    <w:lsdException w:name="List Number" w:semiHidden="1" w:unhideWhenUsed="1"/>
+    <w:lsdException w:name="List 2" w:semiHidden="1" w:unhideWhenUsed="1"/>
+    <w:lsdException w:name="List 3" w:semiHidden="1" w:unhideWhenUsed="1"/>
+    <w:lsdException w:name="List 4" w:semiHidden="1" w:unhideWhenUsed="1"/>
+    <w:lsdException w:name="List 5" w:semiHidden="1" w:unhideWhenUsed="1"/>
+    <w:lsdException w:name="List Bullet 2" w:semiHidden="1" w:unhideWhenUsed="1"/>
+    <w:lsdException w:name="List Bullet 3" w:semiHidden="1" w:unhideWhenUsed="1"/>
+    <w:lsdException w:name="List Bullet 4" w:semiHidden="1" w:unhideWhenUsed="1"/>
+    <w:lsdException w:name="List Bullet 5" w:semiHidden="1" w:unhideWhenUsed="1"/>
+    <w:lsdException w:name="List Number 2" w:semiHidden="1" w:unhideWhenUsed="1"/>
+    <w:lsdException w:name="List Number 3" w:semiHidden="1" w:unhideWhenUsed="1"/>
+    <w:lsdException w:name="List Number 4" w:semiHidden="1" w:unhideWhenUsed="1"/>
+    <w:lsdException w:name="List Number 5" w:semiHidden="1" w:unhideWhenUsed="1"/>
+    <w:lsdException w:name="Title" w:uiPriority="10" w:qFormat="1"/>
+    <w:lsdException w:name="Closing" w:semiHidden="1" w:unhideWhenUsed="1"/>
+    <w:lsdException w:name="Signature" w:semiHidden="1" w:unhideWhenUsed="1"/>
+    <w:lsdException w:name="Default Paragraph Font" w:semiHidden="1" w:uiPriority="1" w:unhideWhenUsed="1"/>
+    <w:lsdException w:name="Body Text" w:semiHidden="1" w:unhideWhenUsed="1"/>
+    <w:lsdException w:name="Body Text Indent" w:semiHidden="1" w:unhideWhenUsed="1"/>
+    <w:lsdException w:name="List Continue" w:semiHidden="1" w:unhideWhenUsed="1"/>
+    <w:lsdException w:name="List Continue 2" w:semiHidden="1" w:unhideWhenUsed="1"/>
+    <w:lsdException w:name="List Continue 3" w:semiHidden="1" w:unhideWhenUsed="1"/>
+    <w:lsdException w:name="List Continue 4" w:semiHidden="1" w:unhideWhenUsed="1"/>
+    <w:lsdException w:name="List Continue 5" w:semiHidden="1" w:unhideWhenUsed="1"/>
+    <w:lsdException w:name="Message Header" w:semiHidden="1" w:unhideWhenUsed="1"/>
+    <w:lsdException w:name="Subtitle" w:uiPriority="11" w:qFormat="1"/>
+    <w:lsdException w:name="Salutation" w:semiHidden="1" w:unhideWhenUsed="1"/>
+    <w:lsdException w:name="Date" w:semiHidden="1" w:unhideWhenUsed="1"/>
+    <w:lsdException w:name="Body Text First Indent" w:semiHidden="1" w:unhideWhenUsed="1"/>
+    <w:lsdException w:name="Body Text First Indent 2" w:semiHidden="1" w:unhideWhenUsed="1"/>
+    <w:lsdException w:name="Note Heading" w:semiHidden="1" w:unhideWhenUsed="1"/>
+    <w:lsdException w:name="Body Text 2" w:semiHidden="1" w:unhideWhenUsed="1"/>
+    <w:lsdException w:name="Body Text 3" w:semiHidden="1" w:unhideWhenUsed="1"/>
+    <w:lsdException w:name="Body Text Indent 2" w:semiHidden="1" w:unhideWhenUsed="1"/>
+    <w:lsdException w:name="Body Text Indent 3" w:semiHidden="1" w:unhideWhenUsed="1"/>
+    <w:lsdException w:name="Block Text" w:semiHidden="1" w:unhideWhenUsed="1"/>
+    <w:lsdException w:name="Hyperlink" w:semiHidden="1" w:unhideWhenUsed="1"/>
+    <w:lsdException w:name="FollowedHyperlink" w:semiHidden="1" w:unhideWhenUsed="1"/>
+    <w:lsdException w:name="Strong" w:uiPriority="22" w:qFormat="1"/>
+    <w:lsdException w:name="Emphasis" w:uiPriority="20" w:qFormat="1"/>
+    <w:lsdException w:name="Document Map" w:semiHidden="1" w:unhideWhenUsed="1"/>
+    <w:lsdException w:name="Plain Text" w:semiHidden="1" w:unhideWhenUsed="1"/>
+    <w:lsdException w:name="E-mail Signature" w:semiHidden="1" w:unhideWhenUsed="1"/>
+    <w:lsdException w:name="HTML Top of Form" w:semiHidden="1" w:unhideWhenUsed="1"/>
+    <w:lsdException w:name="HTML Bottom of Form" w:semiHidden="1" w:unhideWhenUsed="1"/>
+    <w:lsdException w:name="Normal (Web)" w:semiHidden="1" w:unhideWhenUsed="1"/>
+    <w:lsdException w:name="HTML Acronym" w:semiHidden="1" w:unhideWhenUsed="1"/>
+    <w:lsdException w:name="HTML Address" w:semiHidden="1" w:unhideWhenUsed="1"/>
+    <w:lsdException w:name="HTML Cite" w:semiHidden="1" w:unhideWhenUsed="1"/>
+    <w:lsdException w:name="HTML Code" w:semiHidden="1" w:unhideWhenUsed="1"/>
+    <w:lsdException w:name="HTML Definition" w:semiHidden="1" w:unhideWhenUsed="1"/>
+    <w:lsdException w:name="HTML Keyboard" w:semiHidden="1" w:unhideWhenUsed="1"/>
+    <w:lsdException w:name="HTML Preformatted" w:semiHidden="1" w:unhideWhenUsed="1"/>
+    <w:lsdException w:name="HTML Sample" w:semiHidden="1" w:unhideWhenUsed="1"/>
+    <w:lsdException w:name="HTML Typewriter" w:semiHidden="1" w:unhideWhenUsed="1"/>
+    <w:lsdException w:name="HTML Variable" w:semiHidden="1" w:unhideWhenUsed="1"/>
+    <w:lsdException w:name="Normal Table" w:semiHidden="1" w:unhideWhenUsed="1"/>
+    <w:lsdException w:name="annotation subject" w:semiHidden="1" w:unhideWhenUsed="1"/>
+    <w:lsdException w:name="No List" w:semiHidden="1" w:unhideWhenUsed="1"/>
+    <w:lsdException w:name="Outline List 1" w:semiHidden="1" w:unhideWhenUsed="1"/>
+    <w:lsdException w:name="Outline List 2" w:semiHidden="1" w:unhideWhenUsed="1"/>
+    <w:lsdException w:name="Outline List 3" w:semiHidden="1" w:unhideWhenUsed="1"/>
+    <w:lsdException w:name="Table Simple 1" w:semiHidden="1" w:unhideWhenUsed="1"/>
+    <w:lsdException w:name="Table Simple 2" w:semiHidden="1" w:unhideWhenUsed="1"/>
+    <w:lsdException w:name="Table Simple 3" w:semiHidden="1" w:unhideWhenUsed="1"/>
+    <w:lsdException w:name="Table Classic 1" w:semiHidden="1" w:unhideWhenUsed="1"/>
+    <w:lsdException w:name="Table Classic 2" w:semiHidden="1" w:unhideWhenUsed="1"/>
+    <w:lsdException w:name="Table Classic 3" w:semiHidden="1" w:unhideWhenUsed="1"/>
+    <w:lsdException w:name="Table Classic 4" w:semiHidden="1" w:unhideWhenUsed="1"/>
+    <w:lsdException w:name="Table Colorful 1" w:semiHidden="1" w:unhideWhenUsed="1"/>
+    <w:lsdException w:name="Table Colorful 2" w:semiHidden="1" w:unhideWhenUsed="1"/>
+    <w:lsdException w:name="Table Colorful 3" w:semiHidden="1" w:unhideWhenUsed="1"/>
+    <w:lsdException w:name="Table Columns 1" w:semiHidden="1" w:unhideWhenUsed="1"/>
+    <w:lsdException w:name="Table Columns 2" w:semiHidden="1" w:unhideWhenUsed="1"/>
+    <w:lsdException w:name="Table Columns 3" w:semiHidden="1" w:unhideWhenUsed="1"/>
+    <w:lsdException w:name="Table Columns 4" w:semiHidden="1" w:unhideWhenUsed="1"/>
+    <w:lsdException w:name="Table Columns 5" w:semiHidden="1" w:unhideWhenUsed="1"/>
+    <w:lsdException w:name="Table Grid 1" w:semiHidden="1" w:unhideWhenUsed="1"/>
+    <w:lsdException w:name="Table Grid 2" w:semiHidden="1" w:unhideWhenUsed="1"/>
+    <w:lsdException w:name="Table Grid 3" w:semiHidden="1" w:unhideWhenUsed="1"/>
+    <w:lsdException w:name="Table Grid 4" w:semiHidden="1" w:unhideWhenUsed="1"/>
+    <w:lsdException w:name="Table Grid 5" w:semiHidden="1" w:unhideWhenUsed="1"/>
+    <w:lsdException w:name="Table Grid 6" w:semiHidden="1" w:unhideWhenUsed="1"/>
+    <w:lsdException w:name="Table Grid 7" w:semiHidden="1" w:unhideWhenUsed="1"/>
+    <w:lsdException w:name="Table Grid 8" w:semiHidden="1" w:unhideWhenUsed="1"/>
+    <w:lsdException w:name="Table List 1" w:semiHidden="1" w:unhideWhenUsed="1"/>
+    <w:lsdException w:name="Table List 2" w:semiHidden="1" w:unhideWhenUsed="1"/>
+    <w:lsdException w:name="Table List 3" w:semiHidden="1" w:unhideWhenUsed="1"/>
+    <w:lsdException w:name="Table List 4" w:semiHidden="1" w:unhideWhenUsed="1"/>
+    <w:lsdException w:name="Table List 5" w:semiHidden="1" w:unhideWhenUsed="1"/>
+    <w:lsdException w:name="Table List 6" w:semiHidden="1" w:unhideWhenUsed="1"/>
+    <w:lsdException w:name="Table List 7" w:semiHidden="1" w:unhideWhenUsed="1"/>
+    <w:lsdException w:name="Table List 8" w:semiHidden="1" w:unhideWhenUsed="1"/>
+    <w:lsdException w:name="Table 3D effects 1" w:semiHidden="1" w:unhideWhenUsed="1"/>
+    <w:lsdException w:name="Table 3D effects 2" w:semiHidden="1" w:unhideWhenUsed="1"/>
+    <w:lsdException w:name="Table 3D effects 3" w:semiHidden="1" w:unhideWhenUsed="1"/>
+    <w:lsdException w:name="Table Contemporary" w:semiHidden="1" w:unhideWhenUsed="1"/>
+    <w:lsdException w:name="Table Elegant" w:semiHidden="1" w:unhideWhenUsed="1"/>
+    <w:lsdException w:name="Table Professional" w:semiHidden="1" w:unhideWhenUsed="1"/>
+    <w:lsdException w:name="Table Subtle 1" w:semiHidden="1" w:unhideWhenUsed="1"/>
+    <w:lsdException w:name="Table Subtle 2" w:semiHidden="1" w:unhideWhenUsed="1"/>
+    <w:lsdException w:name="Table Web 1" w:semiHidden="1" w:unhideWhenUsed="1"/>
+    <w:lsdException w:name="Table Web 2" w:semiHidden="1" w:unhideWhenUsed="1"/>
+    <w:lsdException w:name="Table Web 3" w:semiHidden="1" w:unhideWhenUsed="1"/>
+    <w:lsdException w:name="Balloon Text" w:semiHidden="1" w:unhideWhenUsed="1"/>
+    <w:lsdException w:name="Table Grid" w:uiPriority="39"/>
+    <w:lsdException w:name="Table Theme" w:semiHidden="1" w:unhideWhenUsed="1"/>
+    <w:lsdException w:name="Placeholder Text" w:semiHidden="1"/>
+    <w:lsdException w:name="No Spacing" w:uiPriority="1" w:qFormat="1"/>
+    <w:lsdException w:name="Light Shading" w:uiPriority="60"/>
+    <w:lsdException w:name="Light List" w:uiPriority="61"/>
+    <w:lsdException w:name="Light Grid" w:uiPriority="62"/>
+    <w:lsdException w:name="Medium Shading 1" w:uiPriority="63"/>
+    <w:lsdException w:name="Medium Shading 2" w:uiPriority="64"/>
+    <w:lsdException w:name="Medium List 1" w:uiPriority="65"/>
+    <w:lsdException w:name="Medium List 2" w:uiPriority="66"/>
+    <w:lsdException w:name="Medium Grid 1" w:uiPriority="67"/>
+    <w:lsdException w:name="Medium Grid 2" w:uiPriority="68"/>
+    <w:lsdException w:name="Medium Grid 3" w:uiPriority="69"/>
+    <w:lsdException w:name="Dark List" w:uiPriority="70"/>
+    <w:lsdException w:name="Colorful Shading" w:uiPriority="71"/>
+    <w:lsdException w:name="Colorful List" w:uiPriority="72"/>
+    <w:lsdException w:name="Colorful Grid" w:uiPriority="73"/>
+    <w:lsdException w:name="Light Shading Accent 1" w:uiPriority="60"/>
+    <w:lsdException w:name="Light List Accent 1" w:uiPriority="61"/>
+    <w:lsdException w:name="Light Grid Accent 1" w:uiPriority="62"/>
+    <w:lsdException w:name="Medium Shading 1 Accent 1" w:uiPriority="63"/>
+    <w:lsdException w:name="Medium Shading 2 Accent 1" w:uiPriority="64"/>
+    <w:lsdException w:name="Medium List 1 Accent 1" w:uiPriority="65"/>
+    <w:lsdException w:name="Revision" w:semiHidden="1"/>
+    <w:lsdException w:name="List Paragraph" w:uiPriority="34" w:qFormat="1"/>
+    <w:lsdException w:name="Quote" w:uiPriority="29" w:qFormat="1"/>
+    <w:lsdException w:name="Intense Quote" w:uiPriority="30" w:qFormat="1"/>
+    <w:lsdException w:name="Medium List 2 Accent 1" w:uiPriority="66"/>
+    <w:lsdException w:name="Medium Grid 1 Accent 1" w:uiPriority="67"/>
+    <w:lsdException w:name="Medium Grid 2 Accent 1" w:uiPriority="68"/>
+    <w:lsdException w:name="Medium Grid 3 Accent 1" w:uiPriority="69"/>
+    <w:lsdException w:name="Dark List Accent 1" w:uiPriority="70"/>
+    <w:lsdException w:name="Colorful Shading Accent 1" w:uiPriority="71"/>
+    <w:lsdException w:name="Colorful List Accent 1" w:uiPriority="72"/>
+    <w:lsdException w:name="Colorful Grid Accent 1" w:uiPriority="73"/>
+    <w:lsdException w:name="Light Shading Accent 2" w:uiPriority="60"/>
+    <w:lsdException w:name="Light List Accent 2" w:uiPriority="61"/>
+    <w:lsdException w:name="Light Grid Accent 2" w:uiPriority="62"/>
+    <w:lsdException w:name="Medium Shading 1 Accent 2" w:uiPriority="63"/>
+    <w:lsdException w:name="Medium Shading 2 Accent 2" w:uiPriority="64"/>
+    <w:lsdException w:name="Medium List 1 Accent 2" w:uiPriority="65"/>
+    <w:lsdException w:name="Medium List 2 Accent 2" w:uiPriority="66"/>
+    <w:lsdException w:name="Medium Grid 1 Accent 2" w:uiPriority="67"/>
+    <w:lsdException w:name="Medium Grid 2 Accent 2" w:uiPriority="68"/>
+    <w:lsdException w:name="Medium Grid 3 Accent 2" w:uiPriority="69"/>
+    <w:lsdException w:name="Dark List Accent 2" w:uiPriority="70"/>
+    <w:lsdException w:name="Colorful Shading Accent 2" w:uiPriority="71"/>
+    <w:lsdException w:name="Colorful List Accent 2" w:uiPriority="72"/>
+    <w:lsdException w:name="Colorful Grid Accent 2" w:uiPriority="73"/>
+    <w:lsdException w:name="Light Shading Accent 3" w:uiPriority="60"/>
+    <w:lsdException w:name="Light List Accent 3" w:uiPriority="61"/>
+    <w:lsdException w:name="Light Grid Accent 3" w:uiPriority="62"/>
+    <w:lsdException w:name="Medium Shading 1 Accent 3" w:uiPriority="63"/>
+    <w:lsdException w:name="Medium Shading 2 Accent 3" w:uiPriority="64"/>
+    <w:lsdException w:name="Medium List 1 Accent 3" w:uiPriority="65"/>
+    <w:lsdException w:name="Medium List 2 Accent 3" w:uiPriority="66"/>
+    <w:lsdException w:name="Medium Grid 1 Accent 3" w:uiPriority="67"/>
+    <w:lsdException w:name="Medium Grid 2 Accent 3" w:uiPriority="68"/>
+    <w:lsdException w:name="Medium Grid 3 Accent 3" w:uiPriority="69"/>
+    <w:lsdException w:name="Dark List Accent 3" w:uiPriority="70"/>
+    <w:lsdException w:name="Colorful Shading Accent 3" w:uiPriority="71"/>
+    <w:lsdException w:name="Colorful List Accent 3" w:uiPriority="72"/>
+    <w:lsdException w:name="Colorful Grid Accent 3" w:uiPriority="73"/>
+    <w:lsdException w:name="Light Shading Accent 4" w:uiPriority="60"/>
+    <w:lsdException w:name="Light List Accent 4" w:uiPriority="61"/>
+    <w:lsdException w:name="Light Grid Accent 4" w:uiPriority="62"/>
+    <w:lsdException w:name="Medium Shading 1 Accent 4" w:uiPriority="63"/>
+    <w:lsdException w:name="Medium Shading 2 Accent 4" w:uiPriority="64"/>
+    <w:lsdException w:name="Medium List 1 Accent 4" w:uiPriority="65"/>
+    <w:lsdException w:name="Medium List 2 Accent 4" w:uiPriority="66"/>
+    <w:lsdException w:name="Medium Grid 1 Accent 4" w:uiPriority="67"/>
+    <w:lsdException w:name="Medium Grid 2 Accent 4" w:uiPriority="68"/>
+    <w:lsdException w:name="Medium Grid 3 Accent 4" w:uiPriority="69"/>
+    <w:lsdException w:name="Dark List Accent 4" w:uiPriority="70"/>
+    <w:lsdException w:name="Colorful Shading Accent 4" w:uiPriority="71"/>
+    <w:lsdException w:name="Colorful List Accent 4" w:uiPriority="72"/>
+    <w:lsdException w:name="Colorful Grid Accent 4" w:uiPriority="73"/>
+    <w:lsdException w:name="Light Shading Accent 5" w:uiPriority="60"/>
+    <w:lsdException w:name="Light List Accent 5" w:uiPriority="61"/>
+    <w:lsdException w:name="Light Grid Accent 5" w:uiPriority="62"/>
+    <w:lsdException w:name="Medium Shading 1 Accent 5" w:uiPriority="63"/>
+    <w:lsdException w:name="Medium Shading 2 Accent 5" w:uiPriority="64"/>
+    <w:lsdException w:name="Medium List 1 Accent 5" w:uiPriority="65"/>
+    <w:lsdException w:name="Medium List 2 Accent 5" w:uiPriority="66"/>
+    <w:lsdException w:name="Medium Grid 1 Accent 5" w:uiPriority="67"/>
+    <w:lsdException w:name="Medium Grid 2 Accent 5" w:uiPriority="68"/>
+    <w:lsdException w:name="Medium Grid 3 Accent 5" w:uiPriority="69"/>
+    <w:lsdException w:name="Dark List Accent 5" w:uiPriority="70"/>
+    <w:lsdException w:name="Colorful Shading Accent 5" w:uiPriority="71"/>
+    <w:lsdException w:name="Colorful List Accent 5" w:uiPriority="72"/>
+    <w:lsdException w:name="Colorful Grid Accent 5" w:uiPriority="73"/>
+    <w:lsdException w:name="Light Shading Accent 6" w:uiPriority="60"/>
+    <w:lsdException w:name="Light List Accent 6" w:uiPriority="61"/>
+    <w:lsdException w:name="Light Grid Accent 6" w:uiPriority="62"/>
+    <w:lsdException w:name="Medium Shading 1 Accent 6" w:uiPriority="63"/>
+    <w:lsdException w:name="Medium Shading 2 Accent 6" w:uiPriority="64"/>
+    <w:lsdException w:name="Medium List 1 Accent 6" w:uiPriority="65"/>
+    <w:lsdException w:name="Medium List 2 Accent 6" w:uiPriority="66"/>
+    <w:lsdException w:name="Medium Grid 1 Accent 6" w:uiPriority="67"/>
+    <w:lsdException w:name="Medium Grid 2 Accent 6" w:uiPriority="68"/>
+    <w:lsdException w:name="Medium Grid 3 Accent 6" w:uiPriority="69"/>
+    <w:lsdException w:name="Dark List Accent 6" w:uiPriority="70"/>
+    <w:lsdException w:name="Colorful Shading Accent 6" w:uiPriority="71"/>
+    <w:lsdException w:name="Colorful List Accent 6" w:uiPriority="72"/>
+    <w:lsdException w:name="Colorful Grid Accent 6" w:uiPriority="73"/>
+    <w:lsdException w:name="Subtle Emphasis" w:uiPriority="19" w:qFormat="1"/>
+    <w:lsdException w:name="Intense Emphasis" w:uiPriority="21" w:qFormat="1"/>
+    <w:lsdException w:name="Subtle Reference" w:uiPriority="31" w:qFormat="1"/>
+    <w:lsdException w:name="Intense Reference" w:uiPriority="32" w:qFormat="1"/>
+    <w:lsdException w:name="Book Title" w:uiPriority="33" w:qFormat="1"/>
+    <w:lsdException w:name="Bibliography" w:semiHidden="1" w:uiPriority="37" w:unhideWhenUsed="1"/>
+    <w:lsdException w:name="TOC Heading" w:semiHidden="1" w:uiPriority="39" w:unhideWhenUsed="1" w:qFormat="1"/>
+    <w:lsdException w:name="Plain Table 1" w:uiPriority="41"/>
+    <w:lsdException w:name="Plain Table 2" w:uiPriority="42"/>
+    <w:lsdException w:name="Plain Table 3" w:uiPriority="43"/>
+    <w:lsdException w:name="Plain Table 4" w:uiPriority="44"/>
+    <w:lsdException w:name="Plain Table 5" w:uiPriority="45"/>
+    <w:lsdException w:name="Grid Table Light" w:uiPriority="40"/>
+    <w:lsdException w:name="Grid Table 1 Light" w:uiPriority="46"/>
+    <w:lsdException w:name="Grid Table 2" w:uiPriority="47"/>
+    <w:lsdException w:name="Grid Table 3" w:uiPriority="48"/>
+    <w:lsdException w:name="Grid Table 4" w:uiPriority="49"/>
+    <w:lsdException w:name="Grid Table 5 Dark" w:uiPriority="50"/>
+    <w:lsdException w:name="Grid Table 6 Colorful" w:uiPriority="51"/>
+    <w:lsdException w:name="Grid Table 7 Colorful" w:uiPriority="52"/>
+    <w:lsdException w:name="Grid Table 1 Light Accent 1" w:uiPriority="46"/>
+    <w:lsdException w:name="Grid Table 2 Accent 1" w:uiPriority="47"/>
+    <w:lsdException w:name="Grid Table 3 Accent 1" w:uiPriority="48"/>
+    <w:lsdException w:name="Grid Table 4 Accent 1" w:uiPriority="49"/>
+    <w:lsdException w:name="Grid Table 5 Dark Accent 1" w:uiPriority="50"/>
+    <w:lsdException w:name="Grid Table 6 Colorful Accent 1" w:uiPriority="51"/>
+    <w:lsdException w:name="Grid Table 7 Colorful Accent 1" w:uiPriority="52"/>
+    <w:lsdException w:name="Grid Table 1 Light Accent 2" w:uiPriority="46"/>
+    <w:lsdException w:name="Grid Table 2 Accent 2" w:uiPriority="47"/>
+    <w:lsdException w:name="Grid Table 3 Accent 2" w:uiPriority="48"/>
+    <w:lsdException w:name="Grid Table 4 Accent 2" w:uiPriority="49"/>
+    <w:lsdException w:name="Grid Table 5 Dark Accent 2" w:uiPriority="50"/>
+    <w:lsdException w:name="Grid Table 6 Colorful Accent 2" w:uiPriority="51"/>
+    <w:lsdException w:name="Grid Table 7 Colorful Accent 2" w:uiPriority="52"/>
+    <w:lsdException w:name="Grid Table 1 Light Accent 3" w:uiPriority="46"/>
+    <w:lsdException w:name="Grid Table 2 Accent 3" w:uiPriority="47"/>
+    <w:lsdException w:name="Grid Table 3 Accent 3" w:uiPriority="48"/>
+    <w:lsdException w:name="Grid Table 4 Accent 3" w:uiPriority="49"/>
+    <w:lsdException w:name="Grid Table 5 Dark Accent 3" w:uiPriority="50"/>
+    <w:lsdException w:name="Grid Table 6 Colorful Accent 3" w:uiPriority="51"/>
+    <w:lsdException w:name="Grid Table 7 Colorful Accent 3" w:uiPriority="52"/>
+    <w:lsdException w:name="Grid Table 1 Light Accent 4" w:uiPriority="46"/>
+    <w:lsdException w:name="Grid Table 2 Accent 4" w:uiPriority="47"/>
+    <w:lsdException w:name="Grid Table 3 Accent 4" w:uiPriority="48"/>
+    <w:lsdException w:name="Grid Table 4 Accent 4" w:uiPriority="49"/>
+    <w:lsdException w:name="Grid Table 5 Dark Accent 4" w:uiPriority="50"/>
+    <w:lsdException w:name="Grid Table 6 Colorful Accent 4" w:uiPriority="51"/>
+    <w:lsdException w:name="Grid Table 7 Colorful Accent 4" w:uiPriority="52"/>
+    <w:lsdException w:name="Grid Table 1 Light Accent 5" w:uiPriority="46"/>
+    <w:lsdException w:name="Grid Table 2 Accent 5" w:uiPriority="47"/>
+    <w:lsdException w:name="Grid Table 3 Accent 5" w:uiPriority="48"/>
+    <w:lsdException w:name="Grid Table 4 Accent 5" w:uiPriority="49"/>
+    <w:lsdException w:name="Grid Table 5 Dark Accent 5" w:uiPriority="50"/>
+    <w:lsdException w:name="Grid Table 6 Colorful Accent 5" w:uiPriority="51"/>
+    <w:lsdException w:name="Grid Table 7 Colorful Accent 5" w:uiPriority="52"/>
+    <w:lsdException w:name="Grid Table 1 Light Accent 6" w:uiPriority="46"/>
+    <w:lsdException w:name="Grid Table 2 Accent 6" w:uiPriority="47"/>
+    <w:lsdException w:name="Grid Table 3 Accent 6" w:uiPriority="48"/>
+    <w:lsdException w:name="Grid Table 4 Accent 6" w:uiPriority="49"/>
+    <w:lsdException w:name="Grid Table 5 Dark Accent 6" w:uiPriority="50"/>
+    <w:lsdException w:name="Grid Table 6 Colorful Accent 6" w:uiPriority="51"/>
+    <w:lsdException w:name="Grid Table 7 Colorful Accent 6" w:uiPriority="52"/>
+    <w:lsdException w:name="List Table 1 Light" w:uiPriority="46"/>
+    <w:lsdException w:name="List Table 2" w:uiPriority="47"/>
+    <w:lsdException w:name="List Table 3" w:uiPriority="48"/>
+    <w:lsdException w:name="List Table 4" w:uiPriority="49"/>
+    <w:lsdException w:name="List Table 5 Dark" w:uiPriority="50"/>
+    <w:lsdException w:name="List Table 6 Colorful" w:uiPriority="51"/>
+    <w:lsdException w:name="List Table 7 Colorful" w:uiPriority="52"/>
+    <w:lsdException w:name="List Table 1 Light Accent 1" w:uiPriority="46"/>
+    <w:lsdException w:name="List Table 2 Accent 1" w:uiPriority="47"/>
+    <w:lsdException w:name="List Table 3 Accent 1" w:uiPriority="48"/>
+    <w:lsdException w:name="List Table 4 Accent 1" w:uiPriority="49"/>
+    <w:lsdException w:name="List Table 5 Dark Accent 1" w:uiPriority="50"/>
+    <w:lsdException w:name="List Table 6 Colorful Accent 1" w:uiPriority="51"/>
+    <w:lsdException w:name="List Table 7 Colorful Accent 1" w:uiPriority="52"/>
+    <w:lsdException w:name="List Table 1 Light Accent 2" w:uiPriority="46"/>
+    <w:lsdException w:name="List Table 2 Accent 2" w:uiPriority="47"/>
+    <w:lsdException w:name="List Table 3 Accent 2" w:uiPriority="48"/>
+    <w:lsdException w:name="List Table 4 Accent 2" w:uiPriority="49"/>
+    <w:lsdException w:name="List Table 5 Dark Accent 2" w:uiPriority="50"/>
+    <w:lsdException w:name="List Table 6 Colorful Accent 2" w:uiPriority="51"/>
+    <w:lsdException w:name="List Table 7 Colorful Accent 2" w:uiPriority="52"/>
+    <w:lsdException w:name="List Table 1 Light Accent 3" w:uiPriority="46"/>
+    <w:lsdException w:name="List Table 2 Accent 3" w:uiPriority="47"/>
+    <w:lsdException w:name="List Table 3 Accent 3" w:uiPriority="48"/>
+    <w:lsdException w:name="List Table 4 Accent 3" w:uiPriority="49"/>
+    <w:lsdException w:name="List Table 5 Dark Accent 3" w:uiPriority="50"/>
+    <w:lsdException w:name="List Table 6 Colorful Accent 3" w:uiPriority="51"/>
+    <w:lsdException w:name="List Table 7 Colorful Accent 3" w:uiPriority="52"/>
+    <w:lsdException w:name="List Table 1 Light Accent 4" w:uiPriority="46"/>
+    <w:lsdException w:name="List Table 2 Accent 4" w:uiPriority="47"/>
+    <w:lsdException w:name="List Table 3 Accent 4" w:uiPriority="48"/>
+    <w:lsdException w:name="List Table 4 Accent 4" w:uiPriority="49"/>
+    <w:lsdException w:name="List Table 5 Dark Accent 4" w:uiPriority="50"/>
+    <w:lsdException w:name="List Table 6 Colorful Accent 4" w:uiPriority="51"/>
+    <w:lsdException w:name="List Table 7 Colorful Accent 4" w:uiPriority="52"/>
+    <w:lsdException w:name="List Table 1 Light Accent 5" w:uiPriority="46"/>
+    <w:lsdException w:name="List Table 2 Accent 5" w:uiPriority="47"/>
+    <w:lsdException w:name="List Table 3 Accent 5" w:uiPriority="48"/>
+    <w:lsdException w:name="List Table 4 Accent 5" w:uiPriority="49"/>
+    <w:lsdException w:name="List Table 5 Dark Accent 5" w:uiPriority="50"/>
+    <w:lsdException w:name="List Table 6 Colorful Accent 5" w:uiPriority="51"/>
+    <w:lsdException w:name="List Table 7 Colorful Accent 5" w:uiPriority="52"/>
+    <w:lsdException w:name="List Table 1 Light Accent 6" w:uiPriority="46"/>
+    <w:lsdException w:name="List Table 2 Accent 6" w:uiPriority="47"/>
+    <w:lsdException w:name="List Table 3 Accent 6" w:uiPriority="48"/>
+    <w:lsdException w:name="List Table 4 Accent 6" w:uiPriority="49"/>
+    <w:lsdException w:name="List Table 5 Dark Accent 6" w:uiPriority="50"/>
+    <w:lsdException w:name="List Table 6 Colorful Accent 6" w:uiPriority="51"/>
+    <w:lsdException w:name="List Table 7 Colorful Accent 6" w:uiPriority="52"/>
   </w:latentStyles>
   <w:style w:type="paragraph" w:default="1" w:styleId="Normal">
     <w:name w:val="Normal"/>
     <w:qFormat/>
-    <w:rsid w:val="00ED12D1"/>
   </w:style>
   <w:style w:type="character" w:default="1" w:styleId="DefaultParagraphFont">
     <w:name w:val="Default Paragraph Font"/>
@@ -3637,7 +4016,6 @@
     <w:uiPriority w:val="99"/>
     <w:semiHidden/>
     <w:unhideWhenUsed/>
-    <w:qFormat/>
     <w:tblPr>
       <w:tblInd w:w="0" w:type="dxa"/>
       <w:tblCellMar>
@@ -3663,7 +4041,6 @@
       <w:spacing w:after="0" w:line="240" w:lineRule="auto"/>
     </w:pPr>
     <w:tblPr>
-      <w:tblInd w:w="0" w:type="dxa"/>
       <w:tblBorders>
         <w:top w:val="single" w:sz="4" w:space="0" w:color="auto"/>
         <w:left w:val="single" w:sz="4" w:space="0" w:color="auto"/>
@@ -3672,12 +4049,6 @@
         <w:insideH w:val="single" w:sz="4" w:space="0" w:color="auto"/>
         <w:insideV w:val="single" w:sz="4" w:space="0" w:color="auto"/>
       </w:tblBorders>
-      <w:tblCellMar>
-        <w:top w:w="0" w:type="dxa"/>
-        <w:left w:w="108" w:type="dxa"/>
-        <w:bottom w:w="0" w:type="dxa"/>
-        <w:right w:w="108" w:type="dxa"/>
-      </w:tblCellMar>
     </w:tblPr>
   </w:style>
   <w:style w:type="paragraph" w:styleId="ListParagraph">
@@ -3737,7 +4108,7 @@
     </a:clrScheme>
     <a:fontScheme name="Office">
       <a:majorFont>
-        <a:latin typeface="Calibri Light"/>
+        <a:latin typeface="Calibri Light" panose="020F0302020204030204"/>
         <a:ea typeface=""/>
         <a:cs typeface=""/>
         <a:font script="Jpan" typeface="游ゴシック Light"/>
@@ -3772,7 +4143,7 @@
         <a:font script="Geor" typeface="Sylfaen"/>
       </a:majorFont>
       <a:minorFont>
-        <a:latin typeface="Calibri"/>
+        <a:latin typeface="Calibri" panose="020F0502020204030204"/>
         <a:ea typeface=""/>
         <a:cs typeface=""/>
         <a:font script="Jpan" typeface="游明朝"/>
@@ -3949,20 +4320,8 @@
   <a:extraClrSchemeLst/>
   <a:extLst>
     <a:ext uri="{05A4C25C-085E-4340-85A3-A5531E510DB2}">
-      <thm15:themeFamily xmlns:thm15="http://schemas.microsoft.com/office/thememl/2012/main" xmlns="" name="Office Theme" id="{62F939B6-93AF-4DB8-9C6B-D6C7DFDC589F}" vid="{4A3C46E8-61CC-4603-A589-7422A47A8E4A}"/>
+      <thm15:themeFamily xmlns:thm15="http://schemas.microsoft.com/office/thememl/2012/main" name="Office Theme" id="{62F939B6-93AF-4DB8-9C6B-D6C7DFDC589F}" vid="{4A3C46E8-61CC-4603-A589-7422A47A8E4A}"/>
     </a:ext>
   </a:extLst>
 </a:theme>
-</file>
-
-<file path=customXml/item1.xml><?xml version="1.0" encoding="utf-8"?>
-<b:Sources xmlns:b="http://schemas.openxmlformats.org/officeDocument/2006/bibliography" xmlns="http://schemas.openxmlformats.org/officeDocument/2006/bibliography" SelectedStyle="\APA.XSL" StyleName="APA"/>
-</file>
-
-<file path=customXml/itemProps1.xml><?xml version="1.0" encoding="utf-8"?>
-<ds:datastoreItem xmlns:ds="http://schemas.openxmlformats.org/officeDocument/2006/customXml" ds:itemID="{D3B4CD23-408F-477E-8C6E-ABF5E745A88B}">
-  <ds:schemaRefs>
-    <ds:schemaRef ds:uri="http://schemas.openxmlformats.org/officeDocument/2006/bibliography"/>
-  </ds:schemaRefs>
-</ds:datastoreItem>
 </file>
</xml_diff>